<commit_message>
added contents and header styles
</commit_message>
<xml_diff>
--- a/report.docx
+++ b/report.docx
@@ -978,7 +978,7 @@
           <w:sz w:val="24"/>
           <w:szCs w:val="24"/>
         </w:rPr>
-        <w:t>2</w:t>
+        <w:t>3</w:t>
       </w:r>
       <w:r>
         <w:rPr>
@@ -1121,7 +1121,25 @@
           <w:sz w:val="24"/>
           <w:szCs w:val="24"/>
         </w:rPr>
-        <w:t>22205</w:t>
+        <w:t>22</w:t>
+      </w:r>
+      <w:r>
+        <w:rPr>
+          <w:rFonts w:ascii="Calibri" w:eastAsia="Calibri" w:hAnsi="Calibri" w:cs="Calibri"/>
+          <w:spacing w:val="31"/>
+          <w:sz w:val="24"/>
+          <w:szCs w:val="24"/>
+        </w:rPr>
+        <w:t>3</w:t>
+      </w:r>
+      <w:r>
+        <w:rPr>
+          <w:rFonts w:ascii="Calibri" w:eastAsia="Calibri" w:hAnsi="Calibri" w:cs="Calibri"/>
+          <w:spacing w:val="31"/>
+          <w:sz w:val="24"/>
+          <w:szCs w:val="24"/>
+        </w:rPr>
+        <w:t>05</w:t>
       </w:r>
     </w:p>
     <w:p>
@@ -1221,8 +1239,19 @@
           <w:sz w:val="24"/>
           <w:szCs w:val="24"/>
         </w:rPr>
-        <w:t>О. А. Плугин</w:t>
-      </w:r>
+        <w:t xml:space="preserve">О. А. </w:t>
+      </w:r>
+      <w:proofErr w:type="spellStart"/>
+      <w:r>
+        <w:rPr>
+          <w:rFonts w:ascii="Calibri" w:eastAsia="Calibri" w:hAnsi="Calibri" w:cs="Calibri"/>
+          <w:spacing w:val="21"/>
+          <w:sz w:val="24"/>
+          <w:szCs w:val="24"/>
+        </w:rPr>
+        <w:t>Плугин</w:t>
+      </w:r>
+      <w:proofErr w:type="spellEnd"/>
       <w:r>
         <w:rPr>
           <w:rFonts w:ascii="Calibri" w:eastAsia="Calibri" w:hAnsi="Calibri" w:cs="Calibri"/>
@@ -1730,6 +1759,7 @@
         </w:rPr>
         <w:t xml:space="preserve">. </w:t>
       </w:r>
+      <w:proofErr w:type="spellStart"/>
       <w:r>
         <w:rPr>
           <w:rFonts w:ascii="Calibri" w:eastAsia="Calibri" w:hAnsi="Calibri" w:cs="Calibri"/>
@@ -1739,6 +1769,7 @@
         </w:rPr>
         <w:t>Сошкин</w:t>
       </w:r>
+      <w:proofErr w:type="spellEnd"/>
       <w:r>
         <w:rPr>
           <w:rFonts w:ascii="Calibri" w:eastAsia="Calibri" w:hAnsi="Calibri" w:cs="Calibri"/>
@@ -2449,6 +2480,139 @@
         <w:t xml:space="preserve"> 2024</w:t>
       </w:r>
     </w:p>
+    <w:p>
+      <w:pPr>
+        <w:rPr>
+          <w:b/>
+          <w:bCs/>
+          <w:sz w:val="36"/>
+          <w:szCs w:val="36"/>
+          <w:u w:val="single"/>
+        </w:rPr>
+      </w:pPr>
+      <w:r>
+        <w:rPr>
+          <w:b/>
+          <w:bCs/>
+          <w:sz w:val="36"/>
+          <w:szCs w:val="36"/>
+          <w:u w:val="single"/>
+        </w:rPr>
+        <w:lastRenderedPageBreak/>
+        <w:t>СОДЕРЖАНИЕ</w:t>
+      </w:r>
+    </w:p>
+    <w:p>
+      <w:pPr>
+        <w:pStyle w:val="1"/>
+      </w:pPr>
+    </w:p>
+    <w:p>
+      <w:pPr>
+        <w:pStyle w:val="11"/>
+        <w:tabs>
+          <w:tab w:val="right" w:pos="9345"/>
+        </w:tabs>
+        <w:rPr>
+          <w:rFonts w:eastAsiaTheme="minorEastAsia" w:cstheme="minorBidi"/>
+          <w:b w:val="0"/>
+          <w:bCs w:val="0"/>
+          <w:caps w:val="0"/>
+          <w:noProof/>
+          <w:u w:val="none"/>
+          <w:lang w:eastAsia="ru-RU"/>
+        </w:rPr>
+      </w:pPr>
+      <w:r>
+        <w:fldChar w:fldCharType="begin"/>
+      </w:r>
+      <w:r>
+        <w:instrText xml:space="preserve"> TOC \o "1-2" \h \z \u </w:instrText>
+      </w:r>
+      <w:r>
+        <w:fldChar w:fldCharType="separate"/>
+      </w:r>
+      <w:hyperlink w:anchor="_Toc166706851" w:history="1">
+        <w:r>
+          <w:rPr>
+            <w:rStyle w:val="a6"/>
+            <w:noProof/>
+          </w:rPr>
+          <w:t>Определения</w:t>
+        </w:r>
+        <w:r>
+          <w:rPr>
+            <w:noProof/>
+            <w:webHidden/>
+          </w:rPr>
+          <w:tab/>
+        </w:r>
+        <w:r>
+          <w:rPr>
+            <w:noProof/>
+            <w:webHidden/>
+          </w:rPr>
+          <w:fldChar w:fldCharType="begin"/>
+        </w:r>
+        <w:r>
+          <w:rPr>
+            <w:noProof/>
+            <w:webHidden/>
+          </w:rPr>
+          <w:instrText xml:space="preserve"> PAGEREF _Toc166706851 \h </w:instrText>
+        </w:r>
+        <w:r>
+          <w:rPr>
+            <w:noProof/>
+            <w:webHidden/>
+          </w:rPr>
+        </w:r>
+        <w:r>
+          <w:rPr>
+            <w:noProof/>
+            <w:webHidden/>
+          </w:rPr>
+          <w:fldChar w:fldCharType="separate"/>
+        </w:r>
+        <w:r>
+          <w:rPr>
+            <w:noProof/>
+            <w:webHidden/>
+          </w:rPr>
+          <w:t>3</w:t>
+        </w:r>
+        <w:r>
+          <w:rPr>
+            <w:noProof/>
+            <w:webHidden/>
+          </w:rPr>
+          <w:fldChar w:fldCharType="end"/>
+        </w:r>
+      </w:hyperlink>
+    </w:p>
+    <w:p>
+      <w:pPr>
+        <w:pStyle w:val="1"/>
+      </w:pPr>
+      <w:r>
+        <w:fldChar w:fldCharType="end"/>
+      </w:r>
+      <w:r>
+        <w:br w:type="page"/>
+      </w:r>
+    </w:p>
+    <w:p>
+      <w:pPr>
+        <w:pStyle w:val="1"/>
+      </w:pPr>
+      <w:bookmarkStart w:id="0" w:name="_Toc166706851"/>
+      <w:r>
+        <w:lastRenderedPageBreak/>
+        <w:t>Определения</w:t>
+      </w:r>
+      <w:bookmarkEnd w:id="0"/>
+    </w:p>
+    <w:p/>
     <w:p/>
     <w:sectPr>
       <w:pgSz w:w="11906" w:h="16838"/>
@@ -2870,6 +3034,76 @@
       <w:sz w:val="28"/>
     </w:rPr>
   </w:style>
+  <w:style w:type="paragraph" w:styleId="1">
+    <w:name w:val="heading 1"/>
+    <w:aliases w:val="Header 1"/>
+    <w:basedOn w:val="a"/>
+    <w:next w:val="a"/>
+    <w:link w:val="10"/>
+    <w:uiPriority w:val="9"/>
+    <w:qFormat/>
+    <w:rsid w:val="006D59E8"/>
+    <w:pPr>
+      <w:keepNext/>
+      <w:keepLines/>
+      <w:spacing w:before="240"/>
+      <w:outlineLvl w:val="0"/>
+    </w:pPr>
+    <w:rPr>
+      <w:rFonts w:eastAsiaTheme="majorEastAsia" w:cstheme="majorBidi"/>
+      <w:b/>
+      <w:sz w:val="36"/>
+      <w:szCs w:val="32"/>
+      <w:u w:val="single"/>
+    </w:rPr>
+  </w:style>
+  <w:style w:type="paragraph" w:styleId="2">
+    <w:name w:val="heading 2"/>
+    <w:aliases w:val="Header 2"/>
+    <w:basedOn w:val="a"/>
+    <w:next w:val="a"/>
+    <w:link w:val="20"/>
+    <w:uiPriority w:val="9"/>
+    <w:unhideWhenUsed/>
+    <w:qFormat/>
+    <w:rsid w:val="006D59E8"/>
+    <w:pPr>
+      <w:keepNext/>
+      <w:keepLines/>
+      <w:spacing w:before="40"/>
+      <w:outlineLvl w:val="1"/>
+    </w:pPr>
+    <w:rPr>
+      <w:rFonts w:eastAsiaTheme="majorEastAsia" w:cstheme="majorBidi"/>
+      <w:b/>
+      <w:sz w:val="32"/>
+      <w:szCs w:val="26"/>
+    </w:rPr>
+  </w:style>
+  <w:style w:type="paragraph" w:styleId="3">
+    <w:name w:val="heading 3"/>
+    <w:aliases w:val="Header 3"/>
+    <w:basedOn w:val="a"/>
+    <w:next w:val="a"/>
+    <w:link w:val="30"/>
+    <w:uiPriority w:val="9"/>
+    <w:semiHidden/>
+    <w:unhideWhenUsed/>
+    <w:qFormat/>
+    <w:rsid w:val="00D7415D"/>
+    <w:pPr>
+      <w:keepNext/>
+      <w:keepLines/>
+      <w:spacing w:before="40"/>
+      <w:outlineLvl w:val="2"/>
+    </w:pPr>
+    <w:rPr>
+      <w:rFonts w:eastAsiaTheme="majorEastAsia" w:cstheme="majorBidi"/>
+      <w:b/>
+      <w:sz w:val="30"/>
+      <w:szCs w:val="24"/>
+    </w:rPr>
+  </w:style>
   <w:style w:type="character" w:default="1" w:styleId="a0">
     <w:name w:val="Default Paragraph Font"/>
     <w:uiPriority w:val="1"/>
@@ -2919,6 +3153,208 @@
       <w:rFonts w:ascii="Times New Roman" w:eastAsia="Georgia" w:hAnsi="Times New Roman" w:cs="Georgia"/>
       <w:sz w:val="24"/>
       <w:szCs w:val="24"/>
+    </w:rPr>
+  </w:style>
+  <w:style w:type="character" w:customStyle="1" w:styleId="20">
+    <w:name w:val="Заголовок 2 Знак"/>
+    <w:aliases w:val="Header 2 Знак"/>
+    <w:basedOn w:val="a0"/>
+    <w:link w:val="2"/>
+    <w:uiPriority w:val="9"/>
+    <w:rsid w:val="006D59E8"/>
+    <w:rPr>
+      <w:rFonts w:ascii="Times New Roman" w:eastAsiaTheme="majorEastAsia" w:hAnsi="Times New Roman" w:cstheme="majorBidi"/>
+      <w:b/>
+      <w:sz w:val="32"/>
+      <w:szCs w:val="26"/>
+    </w:rPr>
+  </w:style>
+  <w:style w:type="character" w:customStyle="1" w:styleId="10">
+    <w:name w:val="Заголовок 1 Знак"/>
+    <w:aliases w:val="Header 1 Знак"/>
+    <w:basedOn w:val="a0"/>
+    <w:link w:val="1"/>
+    <w:uiPriority w:val="9"/>
+    <w:rsid w:val="006D59E8"/>
+    <w:rPr>
+      <w:rFonts w:ascii="Times New Roman" w:eastAsiaTheme="majorEastAsia" w:hAnsi="Times New Roman" w:cstheme="majorBidi"/>
+      <w:b/>
+      <w:sz w:val="36"/>
+      <w:szCs w:val="32"/>
+      <w:u w:val="single"/>
+    </w:rPr>
+  </w:style>
+  <w:style w:type="paragraph" w:styleId="a5">
+    <w:name w:val="TOC Heading"/>
+    <w:basedOn w:val="1"/>
+    <w:next w:val="a"/>
+    <w:uiPriority w:val="39"/>
+    <w:unhideWhenUsed/>
+    <w:qFormat/>
+    <w:rsid w:val="00645EF5"/>
+    <w:pPr>
+      <w:widowControl/>
+      <w:autoSpaceDE/>
+      <w:autoSpaceDN/>
+      <w:spacing w:line="259" w:lineRule="auto"/>
+      <w:outlineLvl w:val="9"/>
+    </w:pPr>
+    <w:rPr>
+      <w:lang w:eastAsia="ru-RU"/>
+    </w:rPr>
+  </w:style>
+  <w:style w:type="paragraph" w:styleId="21">
+    <w:name w:val="toc 2"/>
+    <w:basedOn w:val="a"/>
+    <w:next w:val="a"/>
+    <w:autoRedefine/>
+    <w:uiPriority w:val="39"/>
+    <w:unhideWhenUsed/>
+    <w:rsid w:val="00645EF5"/>
+    <w:rPr>
+      <w:rFonts w:asciiTheme="minorHAnsi" w:hAnsiTheme="minorHAnsi" w:cstheme="minorHAnsi"/>
+      <w:b/>
+      <w:bCs/>
+      <w:smallCaps/>
+      <w:sz w:val="22"/>
+    </w:rPr>
+  </w:style>
+  <w:style w:type="character" w:styleId="a6">
+    <w:name w:val="Hyperlink"/>
+    <w:basedOn w:val="a0"/>
+    <w:uiPriority w:val="99"/>
+    <w:unhideWhenUsed/>
+    <w:rsid w:val="00645EF5"/>
+    <w:rPr>
+      <w:color w:val="0563C1" w:themeColor="hyperlink"/>
+      <w:u w:val="single"/>
+    </w:rPr>
+  </w:style>
+  <w:style w:type="character" w:customStyle="1" w:styleId="30">
+    <w:name w:val="Заголовок 3 Знак"/>
+    <w:aliases w:val="Header 3 Знак"/>
+    <w:basedOn w:val="a0"/>
+    <w:link w:val="3"/>
+    <w:uiPriority w:val="9"/>
+    <w:semiHidden/>
+    <w:rsid w:val="00D7415D"/>
+    <w:rPr>
+      <w:rFonts w:ascii="Times New Roman" w:eastAsiaTheme="majorEastAsia" w:hAnsi="Times New Roman" w:cstheme="majorBidi"/>
+      <w:b/>
+      <w:sz w:val="30"/>
+      <w:szCs w:val="24"/>
+    </w:rPr>
+  </w:style>
+  <w:style w:type="paragraph" w:styleId="11">
+    <w:name w:val="toc 1"/>
+    <w:basedOn w:val="a"/>
+    <w:next w:val="a"/>
+    <w:autoRedefine/>
+    <w:uiPriority w:val="39"/>
+    <w:unhideWhenUsed/>
+    <w:rsid w:val="00721CAE"/>
+    <w:pPr>
+      <w:spacing w:before="360" w:after="360"/>
+    </w:pPr>
+    <w:rPr>
+      <w:rFonts w:asciiTheme="minorHAnsi" w:hAnsiTheme="minorHAnsi" w:cstheme="minorHAnsi"/>
+      <w:b/>
+      <w:bCs/>
+      <w:caps/>
+      <w:sz w:val="22"/>
+      <w:u w:val="single"/>
+    </w:rPr>
+  </w:style>
+  <w:style w:type="paragraph" w:styleId="31">
+    <w:name w:val="toc 3"/>
+    <w:basedOn w:val="a"/>
+    <w:next w:val="a"/>
+    <w:autoRedefine/>
+    <w:uiPriority w:val="39"/>
+    <w:unhideWhenUsed/>
+    <w:rsid w:val="00721CAE"/>
+    <w:rPr>
+      <w:rFonts w:asciiTheme="minorHAnsi" w:hAnsiTheme="minorHAnsi" w:cstheme="minorHAnsi"/>
+      <w:smallCaps/>
+      <w:sz w:val="22"/>
+    </w:rPr>
+  </w:style>
+  <w:style w:type="paragraph" w:styleId="4">
+    <w:name w:val="toc 4"/>
+    <w:basedOn w:val="a"/>
+    <w:next w:val="a"/>
+    <w:autoRedefine/>
+    <w:uiPriority w:val="39"/>
+    <w:unhideWhenUsed/>
+    <w:rsid w:val="00721CAE"/>
+    <w:rPr>
+      <w:rFonts w:asciiTheme="minorHAnsi" w:hAnsiTheme="minorHAnsi" w:cstheme="minorHAnsi"/>
+      <w:sz w:val="22"/>
+    </w:rPr>
+  </w:style>
+  <w:style w:type="paragraph" w:styleId="5">
+    <w:name w:val="toc 5"/>
+    <w:basedOn w:val="a"/>
+    <w:next w:val="a"/>
+    <w:autoRedefine/>
+    <w:uiPriority w:val="39"/>
+    <w:unhideWhenUsed/>
+    <w:rsid w:val="00721CAE"/>
+    <w:rPr>
+      <w:rFonts w:asciiTheme="minorHAnsi" w:hAnsiTheme="minorHAnsi" w:cstheme="minorHAnsi"/>
+      <w:sz w:val="22"/>
+    </w:rPr>
+  </w:style>
+  <w:style w:type="paragraph" w:styleId="6">
+    <w:name w:val="toc 6"/>
+    <w:basedOn w:val="a"/>
+    <w:next w:val="a"/>
+    <w:autoRedefine/>
+    <w:uiPriority w:val="39"/>
+    <w:unhideWhenUsed/>
+    <w:rsid w:val="00721CAE"/>
+    <w:rPr>
+      <w:rFonts w:asciiTheme="minorHAnsi" w:hAnsiTheme="minorHAnsi" w:cstheme="minorHAnsi"/>
+      <w:sz w:val="22"/>
+    </w:rPr>
+  </w:style>
+  <w:style w:type="paragraph" w:styleId="7">
+    <w:name w:val="toc 7"/>
+    <w:basedOn w:val="a"/>
+    <w:next w:val="a"/>
+    <w:autoRedefine/>
+    <w:uiPriority w:val="39"/>
+    <w:unhideWhenUsed/>
+    <w:rsid w:val="00721CAE"/>
+    <w:rPr>
+      <w:rFonts w:asciiTheme="minorHAnsi" w:hAnsiTheme="minorHAnsi" w:cstheme="minorHAnsi"/>
+      <w:sz w:val="22"/>
+    </w:rPr>
+  </w:style>
+  <w:style w:type="paragraph" w:styleId="8">
+    <w:name w:val="toc 8"/>
+    <w:basedOn w:val="a"/>
+    <w:next w:val="a"/>
+    <w:autoRedefine/>
+    <w:uiPriority w:val="39"/>
+    <w:unhideWhenUsed/>
+    <w:rsid w:val="00721CAE"/>
+    <w:rPr>
+      <w:rFonts w:asciiTheme="minorHAnsi" w:hAnsiTheme="minorHAnsi" w:cstheme="minorHAnsi"/>
+      <w:sz w:val="22"/>
+    </w:rPr>
+  </w:style>
+  <w:style w:type="paragraph" w:styleId="9">
+    <w:name w:val="toc 9"/>
+    <w:basedOn w:val="a"/>
+    <w:next w:val="a"/>
+    <w:autoRedefine/>
+    <w:uiPriority w:val="39"/>
+    <w:unhideWhenUsed/>
+    <w:rsid w:val="00721CAE"/>
+    <w:rPr>
+      <w:rFonts w:asciiTheme="minorHAnsi" w:hAnsiTheme="minorHAnsi" w:cstheme="minorHAnsi"/>
+      <w:sz w:val="22"/>
     </w:rPr>
   </w:style>
 </w:styles>
@@ -3217,4 +3653,16 @@
     </a:ext>
   </a:extLst>
 </a:theme>
+</file>
+
+<file path=customXml/item1.xml><?xml version="1.0" encoding="utf-8"?>
+<b:Sources xmlns:b="http://schemas.openxmlformats.org/officeDocument/2006/bibliography" xmlns="http://schemas.openxmlformats.org/officeDocument/2006/bibliography" SelectedStyle="\APASixthEditionOfficeOnline.xsl" StyleName="APA" Version="6"/>
+</file>
+
+<file path=customXml/itemProps1.xml><?xml version="1.0" encoding="utf-8"?>
+<ds:datastoreItem xmlns:ds="http://schemas.openxmlformats.org/officeDocument/2006/customXml" ds:itemID="{3A10ADB4-D68B-4927-8CB9-23A6D49C6D03}">
+  <ds:schemaRefs>
+    <ds:schemaRef ds:uri="http://schemas.openxmlformats.org/officeDocument/2006/bibliography"/>
+  </ds:schemaRefs>
+</ds:datastoreItem>
 </file>
</xml_diff>

<commit_message>
bsp tree algorithm and algos description in report
</commit_message>
<xml_diff>
--- a/report.docx
+++ b/report.docx
@@ -2532,7 +2532,7 @@
       <w:r>
         <w:fldChar w:fldCharType="separate"/>
       </w:r>
-      <w:hyperlink w:anchor="_Toc166706851" w:history="1">
+      <w:hyperlink w:anchor="_Toc167483588" w:history="1">
         <w:r>
           <w:rPr>
             <w:rStyle w:val="a6"/>
@@ -2559,7 +2559,7 @@
             <w:noProof/>
             <w:webHidden/>
           </w:rPr>
-          <w:instrText xml:space="preserve"> PAGEREF _Toc166706851 \h </w:instrText>
+          <w:instrText xml:space="preserve"> PAGEREF _Toc167483588 \h </w:instrText>
         </w:r>
         <w:r>
           <w:rPr>
@@ -2592,6 +2592,835 @@
     </w:p>
     <w:p>
       <w:pPr>
+        <w:pStyle w:val="11"/>
+        <w:tabs>
+          <w:tab w:val="right" w:pos="9345"/>
+        </w:tabs>
+        <w:rPr>
+          <w:rFonts w:eastAsiaTheme="minorEastAsia" w:cstheme="minorBidi"/>
+          <w:b w:val="0"/>
+          <w:bCs w:val="0"/>
+          <w:caps w:val="0"/>
+          <w:noProof/>
+          <w:u w:val="none"/>
+          <w:lang w:eastAsia="ru-RU"/>
+        </w:rPr>
+      </w:pPr>
+      <w:hyperlink w:anchor="_Toc167483589" w:history="1">
+        <w:r>
+          <w:rPr>
+            <w:rStyle w:val="a6"/>
+            <w:noProof/>
+          </w:rPr>
+          <w:t>Введение</w:t>
+        </w:r>
+        <w:r>
+          <w:rPr>
+            <w:noProof/>
+            <w:webHidden/>
+          </w:rPr>
+          <w:tab/>
+        </w:r>
+        <w:r>
+          <w:rPr>
+            <w:noProof/>
+            <w:webHidden/>
+          </w:rPr>
+          <w:fldChar w:fldCharType="begin"/>
+        </w:r>
+        <w:r>
+          <w:rPr>
+            <w:noProof/>
+            <w:webHidden/>
+          </w:rPr>
+          <w:instrText xml:space="preserve"> PAGEREF _Toc167483589 \h </w:instrText>
+        </w:r>
+        <w:r>
+          <w:rPr>
+            <w:noProof/>
+            <w:webHidden/>
+          </w:rPr>
+        </w:r>
+        <w:r>
+          <w:rPr>
+            <w:noProof/>
+            <w:webHidden/>
+          </w:rPr>
+          <w:fldChar w:fldCharType="separate"/>
+        </w:r>
+        <w:r>
+          <w:rPr>
+            <w:noProof/>
+            <w:webHidden/>
+          </w:rPr>
+          <w:t>4</w:t>
+        </w:r>
+        <w:r>
+          <w:rPr>
+            <w:noProof/>
+            <w:webHidden/>
+          </w:rPr>
+          <w:fldChar w:fldCharType="end"/>
+        </w:r>
+      </w:hyperlink>
+    </w:p>
+    <w:p>
+      <w:pPr>
+        <w:pStyle w:val="21"/>
+        <w:tabs>
+          <w:tab w:val="right" w:pos="9345"/>
+        </w:tabs>
+        <w:rPr>
+          <w:rFonts w:eastAsiaTheme="minorEastAsia" w:cstheme="minorBidi"/>
+          <w:b w:val="0"/>
+          <w:bCs w:val="0"/>
+          <w:smallCaps w:val="0"/>
+          <w:noProof/>
+          <w:lang w:eastAsia="ru-RU"/>
+        </w:rPr>
+      </w:pPr>
+      <w:hyperlink w:anchor="_Toc167483590" w:history="1">
+        <w:r>
+          <w:rPr>
+            <w:rStyle w:val="a6"/>
+            <w:noProof/>
+          </w:rPr>
+          <w:t>Актуальность исследования</w:t>
+        </w:r>
+        <w:r>
+          <w:rPr>
+            <w:noProof/>
+            <w:webHidden/>
+          </w:rPr>
+          <w:tab/>
+        </w:r>
+        <w:r>
+          <w:rPr>
+            <w:noProof/>
+            <w:webHidden/>
+          </w:rPr>
+          <w:fldChar w:fldCharType="begin"/>
+        </w:r>
+        <w:r>
+          <w:rPr>
+            <w:noProof/>
+            <w:webHidden/>
+          </w:rPr>
+          <w:instrText xml:space="preserve"> PAGEREF _Toc167483590 \h </w:instrText>
+        </w:r>
+        <w:r>
+          <w:rPr>
+            <w:noProof/>
+            <w:webHidden/>
+          </w:rPr>
+        </w:r>
+        <w:r>
+          <w:rPr>
+            <w:noProof/>
+            <w:webHidden/>
+          </w:rPr>
+          <w:fldChar w:fldCharType="separate"/>
+        </w:r>
+        <w:r>
+          <w:rPr>
+            <w:noProof/>
+            <w:webHidden/>
+          </w:rPr>
+          <w:t>4</w:t>
+        </w:r>
+        <w:r>
+          <w:rPr>
+            <w:noProof/>
+            <w:webHidden/>
+          </w:rPr>
+          <w:fldChar w:fldCharType="end"/>
+        </w:r>
+      </w:hyperlink>
+    </w:p>
+    <w:p>
+      <w:pPr>
+        <w:pStyle w:val="21"/>
+        <w:tabs>
+          <w:tab w:val="right" w:pos="9345"/>
+        </w:tabs>
+        <w:rPr>
+          <w:rFonts w:eastAsiaTheme="minorEastAsia" w:cstheme="minorBidi"/>
+          <w:b w:val="0"/>
+          <w:bCs w:val="0"/>
+          <w:smallCaps w:val="0"/>
+          <w:noProof/>
+          <w:lang w:eastAsia="ru-RU"/>
+        </w:rPr>
+      </w:pPr>
+      <w:hyperlink w:anchor="_Toc167483591" w:history="1">
+        <w:r>
+          <w:rPr>
+            <w:rStyle w:val="a6"/>
+            <w:noProof/>
+          </w:rPr>
+          <w:t>Цель работы</w:t>
+        </w:r>
+        <w:r>
+          <w:rPr>
+            <w:noProof/>
+            <w:webHidden/>
+          </w:rPr>
+          <w:tab/>
+        </w:r>
+        <w:r>
+          <w:rPr>
+            <w:noProof/>
+            <w:webHidden/>
+          </w:rPr>
+          <w:fldChar w:fldCharType="begin"/>
+        </w:r>
+        <w:r>
+          <w:rPr>
+            <w:noProof/>
+            <w:webHidden/>
+          </w:rPr>
+          <w:instrText xml:space="preserve"> PAGEREF _Toc167483591 \h </w:instrText>
+        </w:r>
+        <w:r>
+          <w:rPr>
+            <w:noProof/>
+            <w:webHidden/>
+          </w:rPr>
+        </w:r>
+        <w:r>
+          <w:rPr>
+            <w:noProof/>
+            <w:webHidden/>
+          </w:rPr>
+          <w:fldChar w:fldCharType="separate"/>
+        </w:r>
+        <w:r>
+          <w:rPr>
+            <w:noProof/>
+            <w:webHidden/>
+          </w:rPr>
+          <w:t>4</w:t>
+        </w:r>
+        <w:r>
+          <w:rPr>
+            <w:noProof/>
+            <w:webHidden/>
+          </w:rPr>
+          <w:fldChar w:fldCharType="end"/>
+        </w:r>
+      </w:hyperlink>
+    </w:p>
+    <w:p>
+      <w:pPr>
+        <w:pStyle w:val="21"/>
+        <w:tabs>
+          <w:tab w:val="right" w:pos="9345"/>
+        </w:tabs>
+        <w:rPr>
+          <w:rFonts w:eastAsiaTheme="minorEastAsia" w:cstheme="minorBidi"/>
+          <w:b w:val="0"/>
+          <w:bCs w:val="0"/>
+          <w:smallCaps w:val="0"/>
+          <w:noProof/>
+          <w:lang w:eastAsia="ru-RU"/>
+        </w:rPr>
+      </w:pPr>
+      <w:hyperlink w:anchor="_Toc167483592" w:history="1">
+        <w:r>
+          <w:rPr>
+            <w:rStyle w:val="a6"/>
+            <w:noProof/>
+          </w:rPr>
+          <w:t>Задачи работы</w:t>
+        </w:r>
+        <w:r>
+          <w:rPr>
+            <w:noProof/>
+            <w:webHidden/>
+          </w:rPr>
+          <w:tab/>
+        </w:r>
+        <w:r>
+          <w:rPr>
+            <w:noProof/>
+            <w:webHidden/>
+          </w:rPr>
+          <w:fldChar w:fldCharType="begin"/>
+        </w:r>
+        <w:r>
+          <w:rPr>
+            <w:noProof/>
+            <w:webHidden/>
+          </w:rPr>
+          <w:instrText xml:space="preserve"> PAGEREF _Toc167483592 \h </w:instrText>
+        </w:r>
+        <w:r>
+          <w:rPr>
+            <w:noProof/>
+            <w:webHidden/>
+          </w:rPr>
+        </w:r>
+        <w:r>
+          <w:rPr>
+            <w:noProof/>
+            <w:webHidden/>
+          </w:rPr>
+          <w:fldChar w:fldCharType="separate"/>
+        </w:r>
+        <w:r>
+          <w:rPr>
+            <w:noProof/>
+            <w:webHidden/>
+          </w:rPr>
+          <w:t>4</w:t>
+        </w:r>
+        <w:r>
+          <w:rPr>
+            <w:noProof/>
+            <w:webHidden/>
+          </w:rPr>
+          <w:fldChar w:fldCharType="end"/>
+        </w:r>
+      </w:hyperlink>
+    </w:p>
+    <w:p>
+      <w:pPr>
+        <w:pStyle w:val="11"/>
+        <w:tabs>
+          <w:tab w:val="right" w:pos="9345"/>
+        </w:tabs>
+        <w:rPr>
+          <w:rFonts w:eastAsiaTheme="minorEastAsia" w:cstheme="minorBidi"/>
+          <w:b w:val="0"/>
+          <w:bCs w:val="0"/>
+          <w:caps w:val="0"/>
+          <w:noProof/>
+          <w:u w:val="none"/>
+          <w:lang w:eastAsia="ru-RU"/>
+        </w:rPr>
+      </w:pPr>
+      <w:hyperlink w:anchor="_Toc167483593" w:history="1">
+        <w:r>
+          <w:rPr>
+            <w:rStyle w:val="a6"/>
+            <w:noProof/>
+          </w:rPr>
+          <w:t>Теория</w:t>
+        </w:r>
+        <w:r>
+          <w:rPr>
+            <w:noProof/>
+            <w:webHidden/>
+          </w:rPr>
+          <w:tab/>
+        </w:r>
+        <w:r>
+          <w:rPr>
+            <w:noProof/>
+            <w:webHidden/>
+          </w:rPr>
+          <w:fldChar w:fldCharType="begin"/>
+        </w:r>
+        <w:r>
+          <w:rPr>
+            <w:noProof/>
+            <w:webHidden/>
+          </w:rPr>
+          <w:instrText xml:space="preserve"> PAGEREF _Toc167483593 \h </w:instrText>
+        </w:r>
+        <w:r>
+          <w:rPr>
+            <w:noProof/>
+            <w:webHidden/>
+          </w:rPr>
+        </w:r>
+        <w:r>
+          <w:rPr>
+            <w:noProof/>
+            <w:webHidden/>
+          </w:rPr>
+          <w:fldChar w:fldCharType="separate"/>
+        </w:r>
+        <w:r>
+          <w:rPr>
+            <w:noProof/>
+            <w:webHidden/>
+          </w:rPr>
+          <w:t>5</w:t>
+        </w:r>
+        <w:r>
+          <w:rPr>
+            <w:noProof/>
+            <w:webHidden/>
+          </w:rPr>
+          <w:fldChar w:fldCharType="end"/>
+        </w:r>
+      </w:hyperlink>
+    </w:p>
+    <w:p>
+      <w:pPr>
+        <w:pStyle w:val="11"/>
+        <w:tabs>
+          <w:tab w:val="right" w:pos="9345"/>
+        </w:tabs>
+        <w:rPr>
+          <w:rFonts w:eastAsiaTheme="minorEastAsia" w:cstheme="minorBidi"/>
+          <w:b w:val="0"/>
+          <w:bCs w:val="0"/>
+          <w:caps w:val="0"/>
+          <w:noProof/>
+          <w:u w:val="none"/>
+          <w:lang w:eastAsia="ru-RU"/>
+        </w:rPr>
+      </w:pPr>
+      <w:hyperlink w:anchor="_Toc167483594" w:history="1">
+        <w:r>
+          <w:rPr>
+            <w:rStyle w:val="a6"/>
+            <w:noProof/>
+          </w:rPr>
+          <w:t>Алгоритмы генерации л</w:t>
+        </w:r>
+        <w:r>
+          <w:rPr>
+            <w:rStyle w:val="a6"/>
+            <w:noProof/>
+          </w:rPr>
+          <w:t>а</w:t>
+        </w:r>
+        <w:r>
+          <w:rPr>
+            <w:rStyle w:val="a6"/>
+            <w:noProof/>
+          </w:rPr>
+          <w:t>биринтов</w:t>
+        </w:r>
+        <w:r>
+          <w:rPr>
+            <w:noProof/>
+            <w:webHidden/>
+          </w:rPr>
+          <w:tab/>
+        </w:r>
+        <w:r>
+          <w:rPr>
+            <w:noProof/>
+            <w:webHidden/>
+          </w:rPr>
+          <w:fldChar w:fldCharType="begin"/>
+        </w:r>
+        <w:r>
+          <w:rPr>
+            <w:noProof/>
+            <w:webHidden/>
+          </w:rPr>
+          <w:instrText xml:space="preserve"> PAGEREF _Toc167483594 \h </w:instrText>
+        </w:r>
+        <w:r>
+          <w:rPr>
+            <w:noProof/>
+            <w:webHidden/>
+          </w:rPr>
+        </w:r>
+        <w:r>
+          <w:rPr>
+            <w:noProof/>
+            <w:webHidden/>
+          </w:rPr>
+          <w:fldChar w:fldCharType="separate"/>
+        </w:r>
+        <w:r>
+          <w:rPr>
+            <w:noProof/>
+            <w:webHidden/>
+          </w:rPr>
+          <w:t>6</w:t>
+        </w:r>
+        <w:r>
+          <w:rPr>
+            <w:noProof/>
+            <w:webHidden/>
+          </w:rPr>
+          <w:fldChar w:fldCharType="end"/>
+        </w:r>
+      </w:hyperlink>
+    </w:p>
+    <w:p>
+      <w:pPr>
+        <w:pStyle w:val="21"/>
+        <w:tabs>
+          <w:tab w:val="right" w:pos="9345"/>
+        </w:tabs>
+        <w:rPr>
+          <w:rFonts w:eastAsiaTheme="minorEastAsia" w:cstheme="minorBidi"/>
+          <w:b w:val="0"/>
+          <w:bCs w:val="0"/>
+          <w:smallCaps w:val="0"/>
+          <w:noProof/>
+          <w:lang w:eastAsia="ru-RU"/>
+        </w:rPr>
+      </w:pPr>
+      <w:hyperlink w:anchor="_Toc167483595" w:history="1">
+        <w:r>
+          <w:rPr>
+            <w:rStyle w:val="a6"/>
+            <w:noProof/>
+          </w:rPr>
+          <w:t>Алгоритм двоичного дерева</w:t>
+        </w:r>
+        <w:r>
+          <w:rPr>
+            <w:noProof/>
+            <w:webHidden/>
+          </w:rPr>
+          <w:tab/>
+        </w:r>
+        <w:r>
+          <w:rPr>
+            <w:noProof/>
+            <w:webHidden/>
+          </w:rPr>
+          <w:fldChar w:fldCharType="begin"/>
+        </w:r>
+        <w:r>
+          <w:rPr>
+            <w:noProof/>
+            <w:webHidden/>
+          </w:rPr>
+          <w:instrText xml:space="preserve"> PAGEREF _Toc167483595 \h </w:instrText>
+        </w:r>
+        <w:r>
+          <w:rPr>
+            <w:noProof/>
+            <w:webHidden/>
+          </w:rPr>
+        </w:r>
+        <w:r>
+          <w:rPr>
+            <w:noProof/>
+            <w:webHidden/>
+          </w:rPr>
+          <w:fldChar w:fldCharType="separate"/>
+        </w:r>
+        <w:r>
+          <w:rPr>
+            <w:noProof/>
+            <w:webHidden/>
+          </w:rPr>
+          <w:t>6</w:t>
+        </w:r>
+        <w:r>
+          <w:rPr>
+            <w:noProof/>
+            <w:webHidden/>
+          </w:rPr>
+          <w:fldChar w:fldCharType="end"/>
+        </w:r>
+      </w:hyperlink>
+    </w:p>
+    <w:p>
+      <w:pPr>
+        <w:pStyle w:val="21"/>
+        <w:tabs>
+          <w:tab w:val="right" w:pos="9345"/>
+        </w:tabs>
+        <w:rPr>
+          <w:rFonts w:eastAsiaTheme="minorEastAsia" w:cstheme="minorBidi"/>
+          <w:b w:val="0"/>
+          <w:bCs w:val="0"/>
+          <w:smallCaps w:val="0"/>
+          <w:noProof/>
+          <w:lang w:eastAsia="ru-RU"/>
+        </w:rPr>
+      </w:pPr>
+      <w:hyperlink w:anchor="_Toc167483596" w:history="1">
+        <w:r>
+          <w:rPr>
+            <w:rStyle w:val="a6"/>
+            <w:noProof/>
+          </w:rPr>
+          <w:t xml:space="preserve">Алгоритм </w:t>
+        </w:r>
+        <w:r>
+          <w:rPr>
+            <w:rStyle w:val="a6"/>
+            <w:noProof/>
+            <w:lang w:val="en-US"/>
+          </w:rPr>
+          <w:t>Sidewinder</w:t>
+        </w:r>
+        <w:r>
+          <w:rPr>
+            <w:noProof/>
+            <w:webHidden/>
+          </w:rPr>
+          <w:tab/>
+        </w:r>
+        <w:r>
+          <w:rPr>
+            <w:noProof/>
+            <w:webHidden/>
+          </w:rPr>
+          <w:fldChar w:fldCharType="begin"/>
+        </w:r>
+        <w:r>
+          <w:rPr>
+            <w:noProof/>
+            <w:webHidden/>
+          </w:rPr>
+          <w:instrText xml:space="preserve"> PAGEREF _Toc167483596 \h </w:instrText>
+        </w:r>
+        <w:r>
+          <w:rPr>
+            <w:noProof/>
+            <w:webHidden/>
+          </w:rPr>
+        </w:r>
+        <w:r>
+          <w:rPr>
+            <w:noProof/>
+            <w:webHidden/>
+          </w:rPr>
+          <w:fldChar w:fldCharType="separate"/>
+        </w:r>
+        <w:r>
+          <w:rPr>
+            <w:noProof/>
+            <w:webHidden/>
+          </w:rPr>
+          <w:t>7</w:t>
+        </w:r>
+        <w:r>
+          <w:rPr>
+            <w:noProof/>
+            <w:webHidden/>
+          </w:rPr>
+          <w:fldChar w:fldCharType="end"/>
+        </w:r>
+      </w:hyperlink>
+    </w:p>
+    <w:p>
+      <w:pPr>
+        <w:pStyle w:val="21"/>
+        <w:tabs>
+          <w:tab w:val="right" w:pos="9345"/>
+        </w:tabs>
+        <w:rPr>
+          <w:rFonts w:eastAsiaTheme="minorEastAsia" w:cstheme="minorBidi"/>
+          <w:b w:val="0"/>
+          <w:bCs w:val="0"/>
+          <w:smallCaps w:val="0"/>
+          <w:noProof/>
+          <w:lang w:eastAsia="ru-RU"/>
+        </w:rPr>
+      </w:pPr>
+      <w:hyperlink w:anchor="_Toc167483597" w:history="1">
+        <w:r>
+          <w:rPr>
+            <w:rStyle w:val="a6"/>
+            <w:noProof/>
+          </w:rPr>
+          <w:t>Алгоритм Олдоса-Бродера</w:t>
+        </w:r>
+        <w:r>
+          <w:rPr>
+            <w:noProof/>
+            <w:webHidden/>
+          </w:rPr>
+          <w:tab/>
+        </w:r>
+        <w:r>
+          <w:rPr>
+            <w:noProof/>
+            <w:webHidden/>
+          </w:rPr>
+          <w:fldChar w:fldCharType="begin"/>
+        </w:r>
+        <w:r>
+          <w:rPr>
+            <w:noProof/>
+            <w:webHidden/>
+          </w:rPr>
+          <w:instrText xml:space="preserve"> PAGEREF _Toc167483597 \h </w:instrText>
+        </w:r>
+        <w:r>
+          <w:rPr>
+            <w:noProof/>
+            <w:webHidden/>
+          </w:rPr>
+        </w:r>
+        <w:r>
+          <w:rPr>
+            <w:noProof/>
+            <w:webHidden/>
+          </w:rPr>
+          <w:fldChar w:fldCharType="separate"/>
+        </w:r>
+        <w:r>
+          <w:rPr>
+            <w:noProof/>
+            <w:webHidden/>
+          </w:rPr>
+          <w:t>8</w:t>
+        </w:r>
+        <w:r>
+          <w:rPr>
+            <w:noProof/>
+            <w:webHidden/>
+          </w:rPr>
+          <w:fldChar w:fldCharType="end"/>
+        </w:r>
+      </w:hyperlink>
+    </w:p>
+    <w:p>
+      <w:pPr>
+        <w:pStyle w:val="21"/>
+        <w:tabs>
+          <w:tab w:val="right" w:pos="9345"/>
+        </w:tabs>
+        <w:rPr>
+          <w:rFonts w:eastAsiaTheme="minorEastAsia" w:cstheme="minorBidi"/>
+          <w:b w:val="0"/>
+          <w:bCs w:val="0"/>
+          <w:smallCaps w:val="0"/>
+          <w:noProof/>
+          <w:lang w:eastAsia="ru-RU"/>
+        </w:rPr>
+      </w:pPr>
+      <w:hyperlink w:anchor="_Toc167483598" w:history="1">
+        <w:r>
+          <w:rPr>
+            <w:rStyle w:val="a6"/>
+            <w:noProof/>
+          </w:rPr>
+          <w:t>Алгоритм Прима</w:t>
+        </w:r>
+        <w:r>
+          <w:rPr>
+            <w:noProof/>
+            <w:webHidden/>
+          </w:rPr>
+          <w:tab/>
+        </w:r>
+        <w:r>
+          <w:rPr>
+            <w:noProof/>
+            <w:webHidden/>
+          </w:rPr>
+          <w:fldChar w:fldCharType="begin"/>
+        </w:r>
+        <w:r>
+          <w:rPr>
+            <w:noProof/>
+            <w:webHidden/>
+          </w:rPr>
+          <w:instrText xml:space="preserve"> PAGEREF _Toc167483598 \h </w:instrText>
+        </w:r>
+        <w:r>
+          <w:rPr>
+            <w:noProof/>
+            <w:webHidden/>
+          </w:rPr>
+        </w:r>
+        <w:r>
+          <w:rPr>
+            <w:noProof/>
+            <w:webHidden/>
+          </w:rPr>
+          <w:fldChar w:fldCharType="separate"/>
+        </w:r>
+        <w:r>
+          <w:rPr>
+            <w:noProof/>
+            <w:webHidden/>
+          </w:rPr>
+          <w:t>9</w:t>
+        </w:r>
+        <w:r>
+          <w:rPr>
+            <w:noProof/>
+            <w:webHidden/>
+          </w:rPr>
+          <w:fldChar w:fldCharType="end"/>
+        </w:r>
+      </w:hyperlink>
+    </w:p>
+    <w:p>
+      <w:pPr>
+        <w:pStyle w:val="11"/>
+        <w:tabs>
+          <w:tab w:val="right" w:pos="9345"/>
+        </w:tabs>
+        <w:rPr>
+          <w:rFonts w:eastAsiaTheme="minorEastAsia" w:cstheme="minorBidi"/>
+          <w:b w:val="0"/>
+          <w:bCs w:val="0"/>
+          <w:caps w:val="0"/>
+          <w:noProof/>
+          <w:u w:val="none"/>
+          <w:lang w:eastAsia="ru-RU"/>
+        </w:rPr>
+      </w:pPr>
+      <w:hyperlink w:anchor="_Toc167483599" w:history="1">
+        <w:r>
+          <w:rPr>
+            <w:rStyle w:val="a6"/>
+            <w:noProof/>
+          </w:rPr>
+          <w:t>Источники</w:t>
+        </w:r>
+        <w:r>
+          <w:rPr>
+            <w:noProof/>
+            <w:webHidden/>
+          </w:rPr>
+          <w:tab/>
+        </w:r>
+        <w:r>
+          <w:rPr>
+            <w:noProof/>
+            <w:webHidden/>
+          </w:rPr>
+          <w:fldChar w:fldCharType="begin"/>
+        </w:r>
+        <w:r>
+          <w:rPr>
+            <w:noProof/>
+            <w:webHidden/>
+          </w:rPr>
+          <w:instrText xml:space="preserve"> PAGEREF _Toc167483599 \h </w:instrText>
+        </w:r>
+        <w:r>
+          <w:rPr>
+            <w:noProof/>
+            <w:webHidden/>
+          </w:rPr>
+        </w:r>
+        <w:r>
+          <w:rPr>
+            <w:noProof/>
+            <w:webHidden/>
+          </w:rPr>
+          <w:fldChar w:fldCharType="separate"/>
+        </w:r>
+        <w:r>
+          <w:rPr>
+            <w:noProof/>
+            <w:webHidden/>
+          </w:rPr>
+          <w:t>11</w:t>
+        </w:r>
+        <w:r>
+          <w:rPr>
+            <w:noProof/>
+            <w:webHidden/>
+          </w:rPr>
+          <w:fldChar w:fldCharType="end"/>
+        </w:r>
+      </w:hyperlink>
+    </w:p>
+    <w:p>
+      <w:pPr>
         <w:pStyle w:val="1"/>
       </w:pPr>
       <w:r>
@@ -2605,7 +3434,7 @@
       <w:pPr>
         <w:pStyle w:val="1"/>
       </w:pPr>
-      <w:bookmarkStart w:id="0" w:name="_Toc166706851"/>
+      <w:bookmarkStart w:id="0" w:name="_Toc167483588"/>
       <w:r>
         <w:lastRenderedPageBreak/>
         <w:t>Определения</w:t>
@@ -2613,11 +3442,6 @@
       <w:bookmarkEnd w:id="0"/>
     </w:p>
     <w:p/>
-    <w:p>
-      <w:r>
-        <w:t xml:space="preserve">Алгоритм – </w:t>
-      </w:r>
-    </w:p>
     <w:p>
       <w:pPr>
         <w:widowControl/>
@@ -2626,6 +3450,44 @@
         <w:spacing w:after="160" w:line="259" w:lineRule="auto"/>
       </w:pPr>
       <w:r>
+        <w:t>Алгоритм — это точная последовательность инструкций, предназначенных для решения определённой задачи или выполнения определённой операции, чётко определенных и легко понимаемых. Алгоритмы являются базовыми строительными блоками программного обеспечения, определяя логику и порядок действий, которые должны быть выполнены компьютером для достижения желаемого результата.</w:t>
+      </w:r>
+    </w:p>
+    <w:p>
+      <w:pPr>
+        <w:widowControl/>
+        <w:autoSpaceDE/>
+        <w:autoSpaceDN/>
+        <w:spacing w:after="160" w:line="259" w:lineRule="auto"/>
+      </w:pPr>
+      <w:proofErr w:type="spellStart"/>
+      <w:r>
+        <w:t>Остовное</w:t>
+      </w:r>
+      <w:proofErr w:type="spellEnd"/>
+      <w:r>
+        <w:t xml:space="preserve"> дерево графа (или минимальное </w:t>
+      </w:r>
+      <w:proofErr w:type="spellStart"/>
+      <w:r>
+        <w:t>остовное</w:t>
+      </w:r>
+      <w:proofErr w:type="spellEnd"/>
+      <w:r>
+        <w:t xml:space="preserve"> дерево) — это подграф связного графа, который содержит все вершины исходного графа и является деревом. Иными словами, </w:t>
+      </w:r>
+      <w:proofErr w:type="spellStart"/>
+      <w:r>
+        <w:t>остовное</w:t>
+      </w:r>
+      <w:proofErr w:type="spellEnd"/>
+      <w:r>
+        <w:t xml:space="preserve"> дерево включает все вершины графа и наименьшее возможное количество рёбер, необходимое для поддержания связности графа, при этом не образуя циклов.</w:t>
+      </w:r>
+      <w:r>
+        <w:t xml:space="preserve"> </w:t>
+      </w:r>
+      <w:r>
         <w:br w:type="page"/>
       </w:r>
     </w:p>
@@ -2633,19 +3495,23 @@
       <w:pPr>
         <w:pStyle w:val="1"/>
       </w:pPr>
+      <w:bookmarkStart w:id="1" w:name="_Toc167483589"/>
       <w:r>
         <w:lastRenderedPageBreak/>
         <w:t>Введение</w:t>
       </w:r>
+      <w:bookmarkEnd w:id="1"/>
     </w:p>
     <w:p/>
     <w:p>
       <w:pPr>
         <w:pStyle w:val="2"/>
       </w:pPr>
+      <w:bookmarkStart w:id="2" w:name="_Toc167483590"/>
       <w:r>
         <w:t>Актуальность исследования</w:t>
       </w:r>
+      <w:bookmarkEnd w:id="2"/>
     </w:p>
     <w:p/>
     <w:p>
@@ -2665,10 +3531,7 @@
         <w:t xml:space="preserve">, </w:t>
       </w:r>
       <w:r>
-        <w:t>н</w:t>
-      </w:r>
-      <w:r>
-        <w:t xml:space="preserve">апример, </w:t>
+        <w:t xml:space="preserve">например, </w:t>
       </w:r>
       <w:r>
         <w:rPr>
@@ -2715,9 +3578,11 @@
       <w:pPr>
         <w:pStyle w:val="2"/>
       </w:pPr>
+      <w:bookmarkStart w:id="3" w:name="_Toc167483591"/>
       <w:r>
         <w:t>Цель работы</w:t>
       </w:r>
+      <w:bookmarkEnd w:id="3"/>
     </w:p>
     <w:p/>
     <w:p>
@@ -2725,15 +3590,7 @@
         <w:t xml:space="preserve">Целью работы является исследование и сравнение различных алгоритмов генерации уровней для выявления эффективности, </w:t>
       </w:r>
       <w:r>
-        <w:t xml:space="preserve">практичности, </w:t>
-      </w:r>
-      <w:proofErr w:type="gramStart"/>
-      <w:r>
-        <w:t>применимости  и</w:t>
-      </w:r>
-      <w:proofErr w:type="gramEnd"/>
-      <w:r>
-        <w:t xml:space="preserve"> влияния их на игровой процесс. </w:t>
+        <w:t xml:space="preserve">практичности, применимости  и влияния их на игровой процесс. </w:t>
       </w:r>
     </w:p>
     <w:p/>
@@ -2741,9 +3598,11 @@
       <w:pPr>
         <w:pStyle w:val="2"/>
       </w:pPr>
+      <w:bookmarkStart w:id="4" w:name="_Toc167483592"/>
       <w:r>
         <w:t>Задачи работы</w:t>
       </w:r>
+      <w:bookmarkEnd w:id="4"/>
     </w:p>
     <w:p/>
     <w:p>
@@ -2824,10 +3683,12 @@
       <w:pPr>
         <w:pStyle w:val="1"/>
       </w:pPr>
+      <w:bookmarkStart w:id="5" w:name="_Toc167483593"/>
       <w:r>
         <w:lastRenderedPageBreak/>
         <w:t>Теория</w:t>
       </w:r>
+      <w:bookmarkEnd w:id="5"/>
     </w:p>
     <w:p/>
     <w:p>
@@ -2845,19 +3706,23 @@
       <w:pPr>
         <w:pStyle w:val="1"/>
       </w:pPr>
+      <w:bookmarkStart w:id="6" w:name="_Toc167483594"/>
       <w:r>
         <w:lastRenderedPageBreak/>
         <w:t>Алгоритмы генерации лабиринтов</w:t>
       </w:r>
+      <w:bookmarkEnd w:id="6"/>
     </w:p>
     <w:p/>
     <w:p>
       <w:pPr>
         <w:pStyle w:val="2"/>
       </w:pPr>
+      <w:bookmarkStart w:id="7" w:name="_Toc167483595"/>
       <w:r>
         <w:t>Алгоритм двоичного дерева</w:t>
       </w:r>
+      <w:bookmarkEnd w:id="7"/>
     </w:p>
     <w:p/>
     <w:p>
@@ -2869,11 +3734,6 @@
       </w:r>
     </w:p>
     <w:p>
-      <w:pPr>
-        <w:rPr>
-          <w:lang w:val="en-US"/>
-        </w:rPr>
-      </w:pPr>
       <w:r>
         <w:t xml:space="preserve">Алгоритм двоичного дерева невероятно прост. </w:t>
       </w:r>
@@ -2947,7 +3807,6 @@
       <w:r>
         <w:t xml:space="preserve">Сложность алгоритма: </w:t>
       </w:r>
-      <w:proofErr w:type="gramStart"/>
       <w:r>
         <w:rPr>
           <w:b/>
@@ -2963,7 +3822,6 @@
         </w:rPr>
         <w:t>(</w:t>
       </w:r>
-      <w:proofErr w:type="gramEnd"/>
       <w:r>
         <w:rPr>
           <w:b/>
@@ -3235,6 +4093,7 @@
       <w:pPr>
         <w:pStyle w:val="2"/>
       </w:pPr>
+      <w:bookmarkStart w:id="8" w:name="_Toc167483596"/>
       <w:r>
         <w:lastRenderedPageBreak/>
         <w:t xml:space="preserve">Алгоритм </w:t>
@@ -3245,6 +4104,7 @@
         </w:rPr>
         <w:t>Sidewinder</w:t>
       </w:r>
+      <w:bookmarkEnd w:id="8"/>
     </w:p>
     <w:p/>
     <w:p>
@@ -3366,7 +4226,6 @@
       <w:r>
         <w:t xml:space="preserve">Сложность алгоритма: </w:t>
       </w:r>
-      <w:proofErr w:type="gramStart"/>
       <w:r>
         <w:rPr>
           <w:b/>
@@ -3382,7 +4241,6 @@
         </w:rPr>
         <w:t>(</w:t>
       </w:r>
-      <w:proofErr w:type="gramEnd"/>
       <w:r>
         <w:rPr>
           <w:b/>
@@ -3616,6 +4474,7 @@
       <w:pPr>
         <w:pStyle w:val="2"/>
       </w:pPr>
+      <w:bookmarkStart w:id="9" w:name="_Toc167483597"/>
       <w:r>
         <w:lastRenderedPageBreak/>
         <w:t xml:space="preserve">Алгоритм </w:t>
@@ -3624,6 +4483,7 @@
       <w:r>
         <w:t>Олдоса-Бродера</w:t>
       </w:r>
+      <w:bookmarkEnd w:id="9"/>
       <w:proofErr w:type="spellEnd"/>
     </w:p>
     <w:p/>
@@ -3668,7 +4528,13 @@
       </w:r>
       <w:proofErr w:type="spellStart"/>
       <w:r>
-        <w:t>непосещенной</w:t>
+        <w:t>непосещ</w:t>
+      </w:r>
+      <w:r>
+        <w:t>ё</w:t>
+      </w:r>
+      <w:r>
+        <w:t>нной</w:t>
       </w:r>
       <w:proofErr w:type="spellEnd"/>
       <w:r>
@@ -3677,18 +4543,1091 @@
       <w:r>
         <w:t>.</w:t>
       </w:r>
+    </w:p>
+    <w:p/>
+    <w:p>
+      <w:pPr>
+        <w:pStyle w:val="3"/>
+      </w:pPr>
+      <w:r>
+        <w:t>Сложность алгоритма и затраты памяти</w:t>
+      </w:r>
+    </w:p>
+    <w:p/>
+    <w:p>
+      <w:r>
+        <w:t xml:space="preserve">Размер поля равен </w:t>
+      </w:r>
+      <w:r>
+        <w:rPr>
+          <w:b/>
+          <w:bCs/>
+          <w:lang w:val="en-US"/>
+        </w:rPr>
+        <w:t>m</w:t>
+      </w:r>
+      <w:r>
+        <w:rPr>
+          <w:b/>
+          <w:bCs/>
+        </w:rPr>
+        <w:t xml:space="preserve"> * </w:t>
+      </w:r>
+      <w:r>
+        <w:rPr>
+          <w:b/>
+          <w:bCs/>
+          <w:lang w:val="en-US"/>
+        </w:rPr>
+        <w:t>n</w:t>
+      </w:r>
+    </w:p>
+    <w:p/>
+    <w:p>
+      <w:r>
+        <w:t xml:space="preserve">Сложность алгоритма: </w:t>
+      </w:r>
+      <w:r>
+        <w:rPr>
+          <w:b/>
+          <w:bCs/>
+          <w:lang w:val="en-US"/>
+        </w:rPr>
+        <w:t>O</w:t>
+      </w:r>
+      <w:r>
+        <w:rPr>
+          <w:b/>
+          <w:bCs/>
+        </w:rPr>
+        <w:t>(</w:t>
+      </w:r>
+      <w:r>
+        <w:rPr>
+          <w:b/>
+          <w:bCs/>
+          <w:lang w:val="en-US"/>
+        </w:rPr>
+        <w:t>m</w:t>
+      </w:r>
+      <w:r>
+        <w:rPr>
+          <w:b/>
+          <w:bCs/>
+        </w:rPr>
+        <w:t xml:space="preserve"> * </w:t>
+      </w:r>
+      <w:r>
+        <w:rPr>
+          <w:b/>
+          <w:bCs/>
+          <w:lang w:val="en-US"/>
+        </w:rPr>
+        <w:t>n</w:t>
+      </w:r>
+      <w:r>
+        <w:rPr>
+          <w:b/>
+          <w:bCs/>
+        </w:rPr>
+        <w:t>)</w:t>
+      </w:r>
+      <w:r>
+        <w:t>, но имеет возможность длительного зацикливания</w:t>
+      </w:r>
+    </w:p>
+    <w:p>
+      <w:pPr>
+        <w:rPr>
+          <w:b/>
+          <w:bCs/>
+        </w:rPr>
+      </w:pPr>
+    </w:p>
+    <w:p>
+      <w:r>
+        <w:t xml:space="preserve">Затраты памяти: </w:t>
+      </w:r>
+    </w:p>
+    <w:p>
+      <w:pPr>
+        <w:pStyle w:val="a7"/>
+        <w:numPr>
+          <w:ilvl w:val="0"/>
+          <w:numId w:val="2"/>
+        </w:numPr>
+      </w:pPr>
+      <w:r>
+        <w:rPr>
+          <w:b/>
+          <w:bCs/>
+          <w:lang w:val="en-US"/>
+        </w:rPr>
+        <w:t>m * n</w:t>
+      </w:r>
+      <w:r>
+        <w:rPr>
+          <w:lang w:val="en-US"/>
+        </w:rPr>
+        <w:t xml:space="preserve"> </w:t>
+      </w:r>
+      <w:r>
+        <w:t>ячеек поля</w:t>
+      </w:r>
+    </w:p>
+    <w:p>
+      <w:pPr>
+        <w:pStyle w:val="a7"/>
+        <w:numPr>
+          <w:ilvl w:val="0"/>
+          <w:numId w:val="2"/>
+        </w:numPr>
+      </w:pPr>
+      <w:r>
+        <w:rPr>
+          <w:b/>
+          <w:bCs/>
+        </w:rPr>
+        <w:t xml:space="preserve">2 * </w:t>
+      </w:r>
+      <w:r>
+        <w:rPr>
+          <w:b/>
+          <w:bCs/>
+          <w:lang w:val="en-US"/>
+        </w:rPr>
+        <w:t>m</w:t>
+      </w:r>
+      <w:r>
+        <w:rPr>
+          <w:b/>
+          <w:bCs/>
+        </w:rPr>
+        <w:t xml:space="preserve"> * </w:t>
+      </w:r>
+      <w:r>
+        <w:rPr>
+          <w:b/>
+          <w:bCs/>
+          <w:lang w:val="en-US"/>
+        </w:rPr>
+        <w:t>n</w:t>
+      </w:r>
+      <w:r>
+        <w:t xml:space="preserve"> </w:t>
+      </w:r>
+      <w:r>
+        <w:t>стен (по 1 на направление)</w:t>
+      </w:r>
+    </w:p>
+    <w:p/>
+    <w:p>
+      <w:pPr>
+        <w:pStyle w:val="3"/>
+      </w:pPr>
+      <w:r>
+        <w:t>Недостатки и преимущества</w:t>
+      </w:r>
+    </w:p>
+    <w:p/>
+    <w:p>
+      <w:r>
+        <w:t>Преимущества</w:t>
+      </w:r>
+    </w:p>
+    <w:p>
+      <w:pPr>
+        <w:pStyle w:val="a7"/>
+        <w:numPr>
+          <w:ilvl w:val="0"/>
+          <w:numId w:val="9"/>
+        </w:numPr>
+      </w:pPr>
+      <w:r>
+        <w:t>Малые затраты памяти</w:t>
+      </w:r>
+    </w:p>
+    <w:p>
+      <w:pPr>
+        <w:pStyle w:val="a7"/>
+        <w:numPr>
+          <w:ilvl w:val="0"/>
+          <w:numId w:val="9"/>
+        </w:numPr>
+      </w:pPr>
+      <w:r>
+        <w:t>Хаотичность генерируемого лабиринта</w:t>
+      </w:r>
+    </w:p>
+    <w:p/>
+    <w:p>
+      <w:r>
+        <w:t>Недостатки</w:t>
+      </w:r>
+    </w:p>
+    <w:p>
+      <w:pPr>
+        <w:pStyle w:val="a7"/>
+        <w:numPr>
+          <w:ilvl w:val="0"/>
+          <w:numId w:val="10"/>
+        </w:numPr>
+      </w:pPr>
+      <w:r>
+        <w:t>Большие временные затраты алгоритма даже при небольших размерах алгоритма</w:t>
+      </w:r>
+    </w:p>
+    <w:p>
+      <w:pPr>
+        <w:pStyle w:val="a7"/>
+        <w:numPr>
+          <w:ilvl w:val="0"/>
+          <w:numId w:val="10"/>
+        </w:numPr>
+      </w:pPr>
+      <w:r>
+        <w:t>Зависимость от генераторов случайных чисел</w:t>
+      </w:r>
+    </w:p>
+    <w:p/>
+    <w:p>
+      <w:pPr>
+        <w:widowControl/>
+        <w:autoSpaceDE/>
+        <w:autoSpaceDN/>
+        <w:spacing w:after="160" w:line="259" w:lineRule="auto"/>
+      </w:pPr>
       <w:r>
         <w:br w:type="page"/>
       </w:r>
     </w:p>
     <w:p>
       <w:pPr>
+        <w:pStyle w:val="2"/>
+      </w:pPr>
+      <w:bookmarkStart w:id="10" w:name="_Toc167483598"/>
+      <w:r>
+        <w:lastRenderedPageBreak/>
+        <w:t>Алгоритм Прима</w:t>
+      </w:r>
+      <w:bookmarkEnd w:id="10"/>
+    </w:p>
+    <w:p/>
+    <w:p>
+      <w:pPr>
+        <w:pStyle w:val="3"/>
+      </w:pPr>
+      <w:r>
+        <w:t>Описание</w:t>
+      </w:r>
+    </w:p>
+    <w:p/>
+    <w:p>
+      <w:r>
+        <w:t xml:space="preserve">Алгоритм основан на построении минимального </w:t>
+      </w:r>
+      <w:proofErr w:type="spellStart"/>
+      <w:r>
+        <w:t>остовного</w:t>
+      </w:r>
+      <w:proofErr w:type="spellEnd"/>
+      <w:r>
+        <w:t xml:space="preserve"> дерева взвешенного связного неориентированного графа.</w:t>
+      </w:r>
+    </w:p>
+    <w:p>
+      <w:pPr>
+        <w:pStyle w:val="a7"/>
+        <w:numPr>
+          <w:ilvl w:val="0"/>
+          <w:numId w:val="11"/>
+        </w:numPr>
+      </w:pPr>
+      <w:r>
+        <w:t>Выбирается произвольная вершина графа</w:t>
+      </w:r>
+      <w:r>
+        <w:t xml:space="preserve">, которая добавляется в </w:t>
+      </w:r>
+      <w:r>
+        <w:t xml:space="preserve">изначально пустое </w:t>
+      </w:r>
+      <w:r>
+        <w:t>множество.</w:t>
+      </w:r>
+    </w:p>
+    <w:p>
+      <w:pPr>
+        <w:pStyle w:val="a7"/>
+        <w:numPr>
+          <w:ilvl w:val="0"/>
+          <w:numId w:val="11"/>
+        </w:numPr>
+      </w:pPr>
+      <w:r>
+        <w:t xml:space="preserve">Выбирается </w:t>
+      </w:r>
+      <w:r>
+        <w:t xml:space="preserve">ребро </w:t>
+      </w:r>
+      <w:r>
+        <w:t xml:space="preserve">с наименьшим весом, </w:t>
+      </w:r>
+      <w:r>
+        <w:t>которое соединяет вершину, не находящуюся в множестве, с любой из вершин в множестве</w:t>
+      </w:r>
+      <w:r>
+        <w:t xml:space="preserve">. </w:t>
+      </w:r>
+    </w:p>
+    <w:p>
+      <w:pPr>
+        <w:pStyle w:val="a7"/>
+        <w:numPr>
+          <w:ilvl w:val="0"/>
+          <w:numId w:val="11"/>
+        </w:numPr>
+      </w:pPr>
+      <w:r>
+        <w:t>Найденная вершина добавляется в множестве.</w:t>
+      </w:r>
+    </w:p>
+    <w:p>
+      <w:pPr>
+        <w:pStyle w:val="a7"/>
+        <w:numPr>
+          <w:ilvl w:val="0"/>
+          <w:numId w:val="11"/>
+        </w:numPr>
+      </w:pPr>
+      <w:r>
+        <w:t>Шаги 2 и 3 повторяются, пока не будут включены все вершины.</w:t>
+      </w:r>
+    </w:p>
+    <w:p/>
+    <w:p>
+      <w:pPr>
+        <w:pStyle w:val="3"/>
+      </w:pPr>
+      <w:r>
+        <w:t>Сложность алгоритма и затраты памяти</w:t>
+      </w:r>
+    </w:p>
+    <w:p/>
+    <w:p>
+      <w:pPr>
+        <w:rPr>
+          <w:b/>
+          <w:bCs/>
+          <w:lang w:val="en-US"/>
+        </w:rPr>
+      </w:pPr>
+      <w:r>
+        <w:t xml:space="preserve">Размер поля равен </w:t>
+      </w:r>
+      <w:r>
+        <w:rPr>
+          <w:b/>
+          <w:bCs/>
+          <w:lang w:val="en-US"/>
+        </w:rPr>
+        <w:t>m</w:t>
+      </w:r>
+      <w:r>
+        <w:rPr>
+          <w:b/>
+          <w:bCs/>
+        </w:rPr>
+        <w:t xml:space="preserve"> * </w:t>
+      </w:r>
+      <w:r>
+        <w:rPr>
+          <w:b/>
+          <w:bCs/>
+          <w:lang w:val="en-US"/>
+        </w:rPr>
+        <w:t>n</w:t>
+      </w:r>
+    </w:p>
+    <w:p>
+      <w:r>
+        <w:t>Количество верш</w:t>
+      </w:r>
+      <w:r>
+        <w:t>и</w:t>
+      </w:r>
+      <w:r>
+        <w:t xml:space="preserve">н </w:t>
+      </w:r>
+      <w:r>
+        <w:rPr>
+          <w:b/>
+          <w:bCs/>
+          <w:lang w:val="en-US"/>
+        </w:rPr>
+        <w:t>V</w:t>
+      </w:r>
+      <w:r>
+        <w:t xml:space="preserve"> = </w:t>
+      </w:r>
+      <w:r>
+        <w:rPr>
+          <w:lang w:val="en-US"/>
+        </w:rPr>
+        <w:t>m</w:t>
+      </w:r>
+      <w:r>
+        <w:t xml:space="preserve"> * </w:t>
+      </w:r>
+      <w:r>
+        <w:rPr>
+          <w:lang w:val="en-US"/>
+        </w:rPr>
+        <w:t>n</w:t>
+      </w:r>
+    </w:p>
+    <w:p>
+      <w:r>
+        <w:t xml:space="preserve">Количество рёбер </w:t>
+      </w:r>
+      <w:r>
+        <w:rPr>
+          <w:b/>
+          <w:bCs/>
+          <w:lang w:val="en-US"/>
+        </w:rPr>
+        <w:t>E</w:t>
+      </w:r>
+      <w:r>
+        <w:t xml:space="preserve"> = </w:t>
+      </w:r>
+      <w:r>
+        <w:t>4</w:t>
+      </w:r>
+      <w:r>
+        <w:rPr>
+          <w:lang w:val="en-US"/>
+        </w:rPr>
+        <w:t>V</w:t>
+      </w:r>
+    </w:p>
+    <w:p>
+      <w:pPr>
+        <w:rPr>
+          <w:b/>
+          <w:bCs/>
+        </w:rPr>
+      </w:pPr>
+      <w:r>
+        <w:t xml:space="preserve">Сложность алгоритма: </w:t>
+      </w:r>
+      <w:r>
+        <w:rPr>
+          <w:b/>
+          <w:bCs/>
+          <w:lang w:val="en-US"/>
+        </w:rPr>
+        <w:t>O</w:t>
+      </w:r>
+      <w:r>
+        <w:rPr>
+          <w:b/>
+          <w:bCs/>
+        </w:rPr>
+        <w:t>(</w:t>
+      </w:r>
+      <w:proofErr w:type="spellStart"/>
+      <w:r>
+        <w:rPr>
+          <w:b/>
+          <w:bCs/>
+          <w:lang w:val="en-US"/>
+        </w:rPr>
+        <w:t>ElogV</w:t>
+      </w:r>
+      <w:proofErr w:type="spellEnd"/>
+      <w:r>
+        <w:rPr>
+          <w:b/>
+          <w:bCs/>
+        </w:rPr>
+        <w:t>)</w:t>
+      </w:r>
+    </w:p>
+    <w:p>
+      <w:pPr>
+        <w:rPr>
+          <w:b/>
+          <w:bCs/>
+        </w:rPr>
+      </w:pPr>
+    </w:p>
+    <w:p>
+      <w:r>
+        <w:t xml:space="preserve">Затраты памяти: </w:t>
+      </w:r>
+    </w:p>
+    <w:p>
+      <w:pPr>
+        <w:pStyle w:val="a7"/>
+        <w:numPr>
+          <w:ilvl w:val="0"/>
+          <w:numId w:val="2"/>
+        </w:numPr>
+      </w:pPr>
+      <w:r>
+        <w:rPr>
+          <w:b/>
+          <w:bCs/>
+          <w:lang w:val="en-US"/>
+        </w:rPr>
+        <w:t>m * n</w:t>
+      </w:r>
+      <w:r>
+        <w:rPr>
+          <w:lang w:val="en-US"/>
+        </w:rPr>
+        <w:t xml:space="preserve"> </w:t>
+      </w:r>
+      <w:r>
+        <w:t>ячеек поля</w:t>
+      </w:r>
+    </w:p>
+    <w:p>
+      <w:pPr>
+        <w:pStyle w:val="a7"/>
+        <w:numPr>
+          <w:ilvl w:val="0"/>
+          <w:numId w:val="2"/>
+        </w:numPr>
+      </w:pPr>
+      <w:r>
+        <w:rPr>
+          <w:b/>
+          <w:bCs/>
+        </w:rPr>
+        <w:t xml:space="preserve">2 * </w:t>
+      </w:r>
+      <w:r>
+        <w:rPr>
+          <w:b/>
+          <w:bCs/>
+          <w:lang w:val="en-US"/>
+        </w:rPr>
+        <w:t>m</w:t>
+      </w:r>
+      <w:r>
+        <w:rPr>
+          <w:b/>
+          <w:bCs/>
+        </w:rPr>
+        <w:t xml:space="preserve"> * </w:t>
+      </w:r>
+      <w:r>
+        <w:rPr>
+          <w:b/>
+          <w:bCs/>
+          <w:lang w:val="en-US"/>
+        </w:rPr>
+        <w:t>n</w:t>
+      </w:r>
+      <w:r>
+        <w:t xml:space="preserve"> </w:t>
+      </w:r>
+      <w:r>
+        <w:t>стен (по 1 на направление)</w:t>
+      </w:r>
+    </w:p>
+    <w:p>
+      <w:pPr>
+        <w:pStyle w:val="a7"/>
+        <w:numPr>
+          <w:ilvl w:val="0"/>
+          <w:numId w:val="2"/>
+        </w:numPr>
+      </w:pPr>
+      <w:r>
+        <w:rPr>
+          <w:b/>
+          <w:bCs/>
+          <w:lang w:val="en-US"/>
+        </w:rPr>
+        <w:t>m</w:t>
+      </w:r>
+      <w:r>
+        <w:rPr>
+          <w:b/>
+          <w:bCs/>
+          <w:vertAlign w:val="superscript"/>
+          <w:lang w:val="en-US"/>
+        </w:rPr>
+        <w:t>2</w:t>
+      </w:r>
+      <w:r>
+        <w:rPr>
+          <w:b/>
+          <w:bCs/>
+          <w:lang w:val="en-US"/>
+        </w:rPr>
+        <w:t xml:space="preserve"> * n</w:t>
+      </w:r>
+      <w:r>
+        <w:rPr>
+          <w:b/>
+          <w:bCs/>
+          <w:vertAlign w:val="superscript"/>
+          <w:lang w:val="en-US"/>
+        </w:rPr>
+        <w:t>2</w:t>
+      </w:r>
+      <w:r>
+        <w:rPr>
+          <w:b/>
+          <w:bCs/>
+        </w:rPr>
+        <w:t xml:space="preserve"> </w:t>
+      </w:r>
+      <w:r>
+        <w:t>ребер</w:t>
+      </w:r>
+      <w:r>
+        <w:rPr>
+          <w:b/>
+          <w:bCs/>
+          <w:lang w:val="en-US"/>
+        </w:rPr>
+        <w:t xml:space="preserve"> </w:t>
+      </w:r>
+    </w:p>
+    <w:p/>
+    <w:p>
+      <w:pPr>
+        <w:pStyle w:val="3"/>
+      </w:pPr>
+      <w:r>
+        <w:t>Недостатки и преимущества</w:t>
+      </w:r>
+    </w:p>
+    <w:p/>
+    <w:p>
+      <w:r>
+        <w:t>Преимущества</w:t>
+      </w:r>
+    </w:p>
+    <w:p>
+      <w:pPr>
+        <w:pStyle w:val="a7"/>
+        <w:numPr>
+          <w:ilvl w:val="0"/>
+          <w:numId w:val="12"/>
+        </w:numPr>
+      </w:pPr>
+      <w:r>
+        <w:t>Равномерное распределение путей в лабиринте</w:t>
+      </w:r>
+    </w:p>
+    <w:p>
+      <w:pPr>
+        <w:pStyle w:val="a7"/>
+        <w:numPr>
+          <w:ilvl w:val="0"/>
+          <w:numId w:val="12"/>
+        </w:numPr>
+      </w:pPr>
+      <w:r>
+        <w:t>Сложность создаваемых лабиринтов</w:t>
+      </w:r>
+    </w:p>
+    <w:p/>
+    <w:p>
+      <w:r>
+        <w:t>Недостатки</w:t>
+      </w:r>
+    </w:p>
+    <w:p>
+      <w:pPr>
+        <w:pStyle w:val="a7"/>
+        <w:numPr>
+          <w:ilvl w:val="0"/>
+          <w:numId w:val="13"/>
+        </w:numPr>
+      </w:pPr>
+      <w:r>
+        <w:t>Сильное снижение производительности при увеличении размеров</w:t>
+      </w:r>
+    </w:p>
+    <w:p/>
+    <w:p>
+      <w:pPr>
+        <w:widowControl/>
+        <w:autoSpaceDE/>
+        <w:autoSpaceDN/>
+        <w:spacing w:after="160" w:line="259" w:lineRule="auto"/>
+      </w:pPr>
+      <w:r>
+        <w:br w:type="page"/>
+      </w:r>
+    </w:p>
+    <w:p>
+      <w:pPr>
         <w:pStyle w:val="1"/>
       </w:pPr>
+      <w:r>
+        <w:lastRenderedPageBreak/>
+        <w:t>Алгоритмы генерации комнат</w:t>
+      </w:r>
+    </w:p>
+    <w:p/>
+    <w:p>
+      <w:pPr>
+        <w:pStyle w:val="2"/>
+      </w:pPr>
+      <w:r>
+        <w:t xml:space="preserve">Алгоритм с использованием </w:t>
+      </w:r>
+      <w:r>
+        <w:rPr>
+          <w:lang w:val="en-US"/>
+        </w:rPr>
+        <w:t>BSP</w:t>
+      </w:r>
+      <w:r>
+        <w:t>-</w:t>
+      </w:r>
+      <w:r>
+        <w:t xml:space="preserve">деревьев </w:t>
+      </w:r>
+    </w:p>
+    <w:p/>
+    <w:p>
+      <w:pPr>
+        <w:pStyle w:val="3"/>
+      </w:pPr>
+      <w:r>
+        <w:t>Описание</w:t>
+      </w:r>
+    </w:p>
+    <w:p/>
+    <w:p>
+      <w:r>
+        <w:t xml:space="preserve">Есть начальная область заданного размера. Случайным образом она делится вертикально или горизонтально на две части, а затем процесс повторяется с полученными частями, пока не получится множество непересекающихся областей </w:t>
+      </w:r>
+      <w:r>
+        <w:t>необходимого размера.</w:t>
+      </w:r>
+    </w:p>
+    <w:p>
+      <w:r>
+        <w:t xml:space="preserve">Затем в каждой </w:t>
+      </w:r>
+      <w:r>
+        <w:t xml:space="preserve">области </w:t>
+      </w:r>
+      <w:r>
+        <w:t>случайным образом генерируется прямоугольная комната</w:t>
+      </w:r>
+      <w:r>
+        <w:t>, а после этого все комнаты соединяются между собой коридорами</w:t>
+      </w:r>
+      <w:r>
+        <w:t xml:space="preserve"> для перемещения</w:t>
+      </w:r>
+      <w:r>
+        <w:t>.</w:t>
+      </w:r>
+    </w:p>
+    <w:p>
+      <w:r>
+        <w:t xml:space="preserve">После выполнения всех процедур не должно остаться изолированных </w:t>
+      </w:r>
+      <w:r>
+        <w:t>комнат</w:t>
+      </w:r>
+      <w:r>
+        <w:t>.</w:t>
+      </w:r>
+    </w:p>
+    <w:p/>
+    <w:p>
+      <w:pPr>
+        <w:pStyle w:val="3"/>
+      </w:pPr>
+      <w:r>
+        <w:t>Сложность алгоритма и затраты памяти</w:t>
+      </w:r>
+    </w:p>
+    <w:p/>
+    <w:p>
+      <w:r>
+        <w:rPr>
+          <w:b/>
+          <w:bCs/>
+          <w:lang w:val="en-US"/>
+        </w:rPr>
+        <w:t>n</w:t>
+      </w:r>
+      <w:r>
+        <w:t xml:space="preserve"> </w:t>
+      </w:r>
+      <w:r>
+        <w:t>–</w:t>
+      </w:r>
+      <w:r>
+        <w:t xml:space="preserve"> </w:t>
+      </w:r>
+      <w:r>
+        <w:t>число ячеек, на которое необходимо разделить область</w:t>
+      </w:r>
+    </w:p>
+    <w:p>
+      <w:pPr>
+        <w:rPr>
+          <w:b/>
+          <w:bCs/>
+        </w:rPr>
+      </w:pPr>
+      <w:r>
+        <w:t xml:space="preserve">Сложность алгоритма: </w:t>
+      </w:r>
+      <w:r>
+        <w:rPr>
+          <w:b/>
+          <w:bCs/>
+          <w:lang w:val="en-US"/>
+        </w:rPr>
+        <w:t>O</w:t>
+      </w:r>
+      <w:r>
+        <w:rPr>
+          <w:b/>
+          <w:bCs/>
+        </w:rPr>
+        <w:t>(</w:t>
+      </w:r>
+      <w:r>
+        <w:rPr>
+          <w:b/>
+          <w:bCs/>
+          <w:lang w:val="en-US"/>
+        </w:rPr>
+        <w:t>n</w:t>
+      </w:r>
+      <w:r>
+        <w:rPr>
+          <w:b/>
+          <w:bCs/>
+        </w:rPr>
+        <w:t>)</w:t>
+      </w:r>
+    </w:p>
+    <w:p>
+      <w:pPr>
+        <w:rPr>
+          <w:b/>
+          <w:bCs/>
+        </w:rPr>
+      </w:pPr>
+    </w:p>
+    <w:p>
+      <w:r>
+        <w:t xml:space="preserve">Затраты памяти: </w:t>
+      </w:r>
+    </w:p>
+    <w:p>
+      <w:pPr>
+        <w:pStyle w:val="a7"/>
+        <w:numPr>
+          <w:ilvl w:val="0"/>
+          <w:numId w:val="2"/>
+        </w:numPr>
+      </w:pPr>
+      <w:r>
+        <w:rPr>
+          <w:b/>
+          <w:bCs/>
+          <w:lang w:val="en-US"/>
+        </w:rPr>
+        <w:t xml:space="preserve">n </w:t>
+      </w:r>
+      <w:r>
+        <w:t>областей</w:t>
+      </w:r>
+    </w:p>
+    <w:p>
+      <w:pPr>
+        <w:pStyle w:val="a7"/>
+        <w:numPr>
+          <w:ilvl w:val="0"/>
+          <w:numId w:val="2"/>
+        </w:numPr>
+      </w:pPr>
+      <w:r>
+        <w:rPr>
+          <w:b/>
+          <w:bCs/>
+          <w:lang w:val="en-US"/>
+        </w:rPr>
+        <w:t xml:space="preserve">n </w:t>
+      </w:r>
+      <w:r>
+        <w:t>комнат</w:t>
+      </w:r>
+    </w:p>
+    <w:p>
+      <w:pPr>
+        <w:pStyle w:val="a7"/>
+        <w:numPr>
+          <w:ilvl w:val="0"/>
+          <w:numId w:val="2"/>
+        </w:numPr>
+      </w:pPr>
+      <w:r>
+        <w:rPr>
+          <w:b/>
+          <w:bCs/>
+          <w:lang w:val="en-US"/>
+        </w:rPr>
+        <w:t>n</w:t>
+      </w:r>
+      <w:r>
+        <w:rPr>
+          <w:lang w:val="en-US"/>
+        </w:rPr>
+        <w:t xml:space="preserve"> </w:t>
+      </w:r>
+      <w:r>
+        <w:t>коридоров</w:t>
+      </w:r>
+    </w:p>
+    <w:p/>
+    <w:p>
+      <w:pPr>
+        <w:pStyle w:val="3"/>
+      </w:pPr>
+      <w:r>
+        <w:t>Недостатки и преимущества</w:t>
+      </w:r>
+    </w:p>
+    <w:p/>
+    <w:p>
+      <w:r>
+        <w:t>Преимущества</w:t>
+      </w:r>
+    </w:p>
+    <w:p>
+      <w:pPr>
+        <w:pStyle w:val="a7"/>
+        <w:numPr>
+          <w:ilvl w:val="0"/>
+          <w:numId w:val="12"/>
+        </w:numPr>
+      </w:pPr>
+      <w:r>
+        <w:t>Гибкость и настройка</w:t>
+      </w:r>
+    </w:p>
+    <w:p>
+      <w:pPr>
+        <w:pStyle w:val="a7"/>
+        <w:numPr>
+          <w:ilvl w:val="0"/>
+          <w:numId w:val="12"/>
+        </w:numPr>
+      </w:pPr>
+      <w:r>
+        <w:t>Иерархическая структура</w:t>
+      </w:r>
+    </w:p>
+    <w:p/>
+    <w:p>
+      <w:r>
+        <w:t>Недостатки</w:t>
+      </w:r>
+    </w:p>
+    <w:p>
+      <w:pPr>
+        <w:pStyle w:val="a7"/>
+        <w:numPr>
+          <w:ilvl w:val="0"/>
+          <w:numId w:val="13"/>
+        </w:numPr>
+      </w:pPr>
+      <w:r>
+        <w:t>Создание больших пустых пространств</w:t>
+      </w:r>
+    </w:p>
+    <w:p>
+      <w:pPr>
+        <w:pStyle w:val="a7"/>
+        <w:numPr>
+          <w:ilvl w:val="0"/>
+          <w:numId w:val="13"/>
+        </w:numPr>
+      </w:pPr>
+      <w:r>
+        <w:t>Ограниченная случайность</w:t>
+      </w:r>
+    </w:p>
+    <w:p>
+      <w:pPr>
+        <w:pStyle w:val="a7"/>
+        <w:numPr>
+          <w:ilvl w:val="0"/>
+          <w:numId w:val="13"/>
+        </w:numPr>
+      </w:pPr>
+      <w:r>
+        <w:t>Сложность соединения комнат</w:t>
+      </w:r>
+    </w:p>
+    <w:p>
+      <w:pPr>
+        <w:widowControl/>
+        <w:autoSpaceDE/>
+        <w:autoSpaceDN/>
+        <w:spacing w:after="160" w:line="259" w:lineRule="auto"/>
+      </w:pPr>
+      <w:r>
+        <w:br w:type="page"/>
+      </w:r>
+    </w:p>
+    <w:p>
+      <w:pPr>
+        <w:pStyle w:val="2"/>
+      </w:pPr>
+      <w:r>
+        <w:lastRenderedPageBreak/>
+        <w:t>Алгоритм генерации планов помещений</w:t>
+      </w:r>
+    </w:p>
+    <w:p/>
+    <w:p>
+      <w:pPr>
+        <w:pStyle w:val="3"/>
+      </w:pPr>
+      <w:r>
+        <w:t>Описание</w:t>
+      </w:r>
+    </w:p>
+    <w:p/>
+    <w:p>
+      <w:r>
+        <w:t>Есть начальная область, а также начальные ограничения этой области.</w:t>
+      </w:r>
+      <w:r>
+        <w:br w:type="page"/>
+      </w:r>
+    </w:p>
+    <w:p>
+      <w:pPr>
+        <w:pStyle w:val="1"/>
+      </w:pPr>
+      <w:bookmarkStart w:id="11" w:name="_Toc167483599"/>
       <w:r>
         <w:lastRenderedPageBreak/>
         <w:t>Источники</w:t>
       </w:r>
+      <w:bookmarkEnd w:id="11"/>
     </w:p>
     <w:p/>
     <w:p>
@@ -3733,6 +5672,72 @@
           <w:numId w:val="3"/>
         </w:numPr>
       </w:pPr>
+      <w:hyperlink r:id="rId8" w:history="1">
+        <w:r>
+          <w:rPr>
+            <w:rStyle w:val="a6"/>
+          </w:rPr>
+          <w:t>https://habr.com/ru/articles/320140/</w:t>
+        </w:r>
+      </w:hyperlink>
+    </w:p>
+    <w:p>
+      <w:pPr>
+        <w:pStyle w:val="a7"/>
+        <w:numPr>
+          <w:ilvl w:val="0"/>
+          <w:numId w:val="3"/>
+        </w:numPr>
+      </w:pPr>
+      <w:hyperlink r:id="rId9" w:history="1">
+        <w:r>
+          <w:rPr>
+            <w:rStyle w:val="a6"/>
+          </w:rPr>
+          <w:t>https://habr.com/ru/articles/321210/</w:t>
+        </w:r>
+      </w:hyperlink>
+    </w:p>
+    <w:p>
+      <w:pPr>
+        <w:pStyle w:val="a7"/>
+        <w:numPr>
+          <w:ilvl w:val="0"/>
+          <w:numId w:val="3"/>
+        </w:numPr>
+      </w:pPr>
+      <w:hyperlink r:id="rId10" w:history="1">
+        <w:r>
+          <w:rPr>
+            <w:rStyle w:val="a6"/>
+          </w:rPr>
+          <w:t>https://habr.com/ru/articles/332832/</w:t>
+        </w:r>
+      </w:hyperlink>
+    </w:p>
+    <w:p>
+      <w:pPr>
+        <w:pStyle w:val="a7"/>
+        <w:numPr>
+          <w:ilvl w:val="0"/>
+          <w:numId w:val="3"/>
+        </w:numPr>
+      </w:pPr>
+      <w:r>
+        <w:t>https://habr.com/ru/articles/184818/</w:t>
+      </w:r>
+    </w:p>
+    <w:p>
+      <w:pPr>
+        <w:pStyle w:val="a7"/>
+        <w:numPr>
+          <w:ilvl w:val="0"/>
+          <w:numId w:val="3"/>
+        </w:numPr>
+      </w:pPr>
+      <w:r>
+        <w:t>https://weblog.jamisbuck.org/2011/1/10/maze-generation-prim-s-algorithm</w:t>
+      </w:r>
     </w:p>
     <w:sectPr>
       <w:pgSz w:w="11906" w:h="16838"/>
@@ -4172,6 +6177,205 @@
     </w:lvl>
   </w:abstractNum>
   <w:abstractNum w:abstractNumId="4" w15:restartNumberingAfterBreak="0">
+    <w:nsid w:val="1F2C0DF4"/>
+    <w:multiLevelType w:val="hybridMultilevel"/>
+    <w:tmpl w:val="EF4CCBE0"/>
+    <w:lvl w:ilvl="0" w:tplc="04190001">
+      <w:start w:val="1"/>
+      <w:numFmt w:val="bullet"/>
+      <w:lvlText w:val=""/>
+      <w:lvlJc w:val="left"/>
+      <w:pPr>
+        <w:ind w:left="720" w:hanging="360"/>
+      </w:pPr>
+      <w:rPr>
+        <w:rFonts w:ascii="Symbol" w:hAnsi="Symbol" w:hint="default"/>
+      </w:rPr>
+    </w:lvl>
+    <w:lvl w:ilvl="1" w:tplc="04190003" w:tentative="1">
+      <w:start w:val="1"/>
+      <w:numFmt w:val="bullet"/>
+      <w:lvlText w:val="o"/>
+      <w:lvlJc w:val="left"/>
+      <w:pPr>
+        <w:ind w:left="1440" w:hanging="360"/>
+      </w:pPr>
+      <w:rPr>
+        <w:rFonts w:ascii="Courier New" w:hAnsi="Courier New" w:cs="Courier New" w:hint="default"/>
+      </w:rPr>
+    </w:lvl>
+    <w:lvl w:ilvl="2" w:tplc="04190005" w:tentative="1">
+      <w:start w:val="1"/>
+      <w:numFmt w:val="bullet"/>
+      <w:lvlText w:val=""/>
+      <w:lvlJc w:val="left"/>
+      <w:pPr>
+        <w:ind w:left="2160" w:hanging="360"/>
+      </w:pPr>
+      <w:rPr>
+        <w:rFonts w:ascii="Wingdings" w:hAnsi="Wingdings" w:hint="default"/>
+      </w:rPr>
+    </w:lvl>
+    <w:lvl w:ilvl="3" w:tplc="04190001" w:tentative="1">
+      <w:start w:val="1"/>
+      <w:numFmt w:val="bullet"/>
+      <w:lvlText w:val=""/>
+      <w:lvlJc w:val="left"/>
+      <w:pPr>
+        <w:ind w:left="2880" w:hanging="360"/>
+      </w:pPr>
+      <w:rPr>
+        <w:rFonts w:ascii="Symbol" w:hAnsi="Symbol" w:hint="default"/>
+      </w:rPr>
+    </w:lvl>
+    <w:lvl w:ilvl="4" w:tplc="04190003" w:tentative="1">
+      <w:start w:val="1"/>
+      <w:numFmt w:val="bullet"/>
+      <w:lvlText w:val="o"/>
+      <w:lvlJc w:val="left"/>
+      <w:pPr>
+        <w:ind w:left="3600" w:hanging="360"/>
+      </w:pPr>
+      <w:rPr>
+        <w:rFonts w:ascii="Courier New" w:hAnsi="Courier New" w:cs="Courier New" w:hint="default"/>
+      </w:rPr>
+    </w:lvl>
+    <w:lvl w:ilvl="5" w:tplc="04190005" w:tentative="1">
+      <w:start w:val="1"/>
+      <w:numFmt w:val="bullet"/>
+      <w:lvlText w:val=""/>
+      <w:lvlJc w:val="left"/>
+      <w:pPr>
+        <w:ind w:left="4320" w:hanging="360"/>
+      </w:pPr>
+      <w:rPr>
+        <w:rFonts w:ascii="Wingdings" w:hAnsi="Wingdings" w:hint="default"/>
+      </w:rPr>
+    </w:lvl>
+    <w:lvl w:ilvl="6" w:tplc="04190001" w:tentative="1">
+      <w:start w:val="1"/>
+      <w:numFmt w:val="bullet"/>
+      <w:lvlText w:val=""/>
+      <w:lvlJc w:val="left"/>
+      <w:pPr>
+        <w:ind w:left="5040" w:hanging="360"/>
+      </w:pPr>
+      <w:rPr>
+        <w:rFonts w:ascii="Symbol" w:hAnsi="Symbol" w:hint="default"/>
+      </w:rPr>
+    </w:lvl>
+    <w:lvl w:ilvl="7" w:tplc="04190003" w:tentative="1">
+      <w:start w:val="1"/>
+      <w:numFmt w:val="bullet"/>
+      <w:lvlText w:val="o"/>
+      <w:lvlJc w:val="left"/>
+      <w:pPr>
+        <w:ind w:left="5760" w:hanging="360"/>
+      </w:pPr>
+      <w:rPr>
+        <w:rFonts w:ascii="Courier New" w:hAnsi="Courier New" w:cs="Courier New" w:hint="default"/>
+      </w:rPr>
+    </w:lvl>
+    <w:lvl w:ilvl="8" w:tplc="04190005" w:tentative="1">
+      <w:start w:val="1"/>
+      <w:numFmt w:val="bullet"/>
+      <w:lvlText w:val=""/>
+      <w:lvlJc w:val="left"/>
+      <w:pPr>
+        <w:ind w:left="6480" w:hanging="360"/>
+      </w:pPr>
+      <w:rPr>
+        <w:rFonts w:ascii="Wingdings" w:hAnsi="Wingdings" w:hint="default"/>
+      </w:rPr>
+    </w:lvl>
+  </w:abstractNum>
+  <w:abstractNum w:abstractNumId="5" w15:restartNumberingAfterBreak="0">
+    <w:nsid w:val="27E12D1A"/>
+    <w:multiLevelType w:val="hybridMultilevel"/>
+    <w:tmpl w:val="0D5611A6"/>
+    <w:lvl w:ilvl="0" w:tplc="0419000F">
+      <w:start w:val="1"/>
+      <w:numFmt w:val="decimal"/>
+      <w:lvlText w:val="%1."/>
+      <w:lvlJc w:val="left"/>
+      <w:pPr>
+        <w:ind w:left="720" w:hanging="360"/>
+      </w:pPr>
+    </w:lvl>
+    <w:lvl w:ilvl="1" w:tplc="04190019" w:tentative="1">
+      <w:start w:val="1"/>
+      <w:numFmt w:val="lowerLetter"/>
+      <w:lvlText w:val="%2."/>
+      <w:lvlJc w:val="left"/>
+      <w:pPr>
+        <w:ind w:left="1440" w:hanging="360"/>
+      </w:pPr>
+    </w:lvl>
+    <w:lvl w:ilvl="2" w:tplc="0419001B" w:tentative="1">
+      <w:start w:val="1"/>
+      <w:numFmt w:val="lowerRoman"/>
+      <w:lvlText w:val="%3."/>
+      <w:lvlJc w:val="right"/>
+      <w:pPr>
+        <w:ind w:left="2160" w:hanging="180"/>
+      </w:pPr>
+    </w:lvl>
+    <w:lvl w:ilvl="3" w:tplc="0419000F" w:tentative="1">
+      <w:start w:val="1"/>
+      <w:numFmt w:val="decimal"/>
+      <w:lvlText w:val="%4."/>
+      <w:lvlJc w:val="left"/>
+      <w:pPr>
+        <w:ind w:left="2880" w:hanging="360"/>
+      </w:pPr>
+    </w:lvl>
+    <w:lvl w:ilvl="4" w:tplc="04190019" w:tentative="1">
+      <w:start w:val="1"/>
+      <w:numFmt w:val="lowerLetter"/>
+      <w:lvlText w:val="%5."/>
+      <w:lvlJc w:val="left"/>
+      <w:pPr>
+        <w:ind w:left="3600" w:hanging="360"/>
+      </w:pPr>
+    </w:lvl>
+    <w:lvl w:ilvl="5" w:tplc="0419001B" w:tentative="1">
+      <w:start w:val="1"/>
+      <w:numFmt w:val="lowerRoman"/>
+      <w:lvlText w:val="%6."/>
+      <w:lvlJc w:val="right"/>
+      <w:pPr>
+        <w:ind w:left="4320" w:hanging="180"/>
+      </w:pPr>
+    </w:lvl>
+    <w:lvl w:ilvl="6" w:tplc="0419000F" w:tentative="1">
+      <w:start w:val="1"/>
+      <w:numFmt w:val="decimal"/>
+      <w:lvlText w:val="%7."/>
+      <w:lvlJc w:val="left"/>
+      <w:pPr>
+        <w:ind w:left="5040" w:hanging="360"/>
+      </w:pPr>
+    </w:lvl>
+    <w:lvl w:ilvl="7" w:tplc="04190019" w:tentative="1">
+      <w:start w:val="1"/>
+      <w:numFmt w:val="lowerLetter"/>
+      <w:lvlText w:val="%8."/>
+      <w:lvlJc w:val="left"/>
+      <w:pPr>
+        <w:ind w:left="5760" w:hanging="360"/>
+      </w:pPr>
+    </w:lvl>
+    <w:lvl w:ilvl="8" w:tplc="0419001B" w:tentative="1">
+      <w:start w:val="1"/>
+      <w:numFmt w:val="lowerRoman"/>
+      <w:lvlText w:val="%9."/>
+      <w:lvlJc w:val="right"/>
+      <w:pPr>
+        <w:ind w:left="6480" w:hanging="180"/>
+      </w:pPr>
+    </w:lvl>
+  </w:abstractNum>
+  <w:abstractNum w:abstractNumId="6" w15:restartNumberingAfterBreak="0">
     <w:nsid w:val="2B092967"/>
     <w:multiLevelType w:val="hybridMultilevel"/>
     <w:tmpl w:val="42982C98"/>
@@ -4257,10 +6461,575 @@
       </w:pPr>
     </w:lvl>
   </w:abstractNum>
-  <w:abstractNum w:abstractNumId="5" w15:restartNumberingAfterBreak="0">
+  <w:abstractNum w:abstractNumId="7" w15:restartNumberingAfterBreak="0">
     <w:nsid w:val="2DEB5A30"/>
     <w:multiLevelType w:val="hybridMultilevel"/>
     <w:tmpl w:val="4978D578"/>
+    <w:lvl w:ilvl="0" w:tplc="04190001">
+      <w:start w:val="1"/>
+      <w:numFmt w:val="bullet"/>
+      <w:lvlText w:val=""/>
+      <w:lvlJc w:val="left"/>
+      <w:pPr>
+        <w:ind w:left="720" w:hanging="360"/>
+      </w:pPr>
+      <w:rPr>
+        <w:rFonts w:ascii="Symbol" w:hAnsi="Symbol" w:hint="default"/>
+      </w:rPr>
+    </w:lvl>
+    <w:lvl w:ilvl="1" w:tplc="04190003" w:tentative="1">
+      <w:start w:val="1"/>
+      <w:numFmt w:val="bullet"/>
+      <w:lvlText w:val="o"/>
+      <w:lvlJc w:val="left"/>
+      <w:pPr>
+        <w:ind w:left="1440" w:hanging="360"/>
+      </w:pPr>
+      <w:rPr>
+        <w:rFonts w:ascii="Courier New" w:hAnsi="Courier New" w:cs="Courier New" w:hint="default"/>
+      </w:rPr>
+    </w:lvl>
+    <w:lvl w:ilvl="2" w:tplc="04190005" w:tentative="1">
+      <w:start w:val="1"/>
+      <w:numFmt w:val="bullet"/>
+      <w:lvlText w:val=""/>
+      <w:lvlJc w:val="left"/>
+      <w:pPr>
+        <w:ind w:left="2160" w:hanging="360"/>
+      </w:pPr>
+      <w:rPr>
+        <w:rFonts w:ascii="Wingdings" w:hAnsi="Wingdings" w:hint="default"/>
+      </w:rPr>
+    </w:lvl>
+    <w:lvl w:ilvl="3" w:tplc="04190001" w:tentative="1">
+      <w:start w:val="1"/>
+      <w:numFmt w:val="bullet"/>
+      <w:lvlText w:val=""/>
+      <w:lvlJc w:val="left"/>
+      <w:pPr>
+        <w:ind w:left="2880" w:hanging="360"/>
+      </w:pPr>
+      <w:rPr>
+        <w:rFonts w:ascii="Symbol" w:hAnsi="Symbol" w:hint="default"/>
+      </w:rPr>
+    </w:lvl>
+    <w:lvl w:ilvl="4" w:tplc="04190003" w:tentative="1">
+      <w:start w:val="1"/>
+      <w:numFmt w:val="bullet"/>
+      <w:lvlText w:val="o"/>
+      <w:lvlJc w:val="left"/>
+      <w:pPr>
+        <w:ind w:left="3600" w:hanging="360"/>
+      </w:pPr>
+      <w:rPr>
+        <w:rFonts w:ascii="Courier New" w:hAnsi="Courier New" w:cs="Courier New" w:hint="default"/>
+      </w:rPr>
+    </w:lvl>
+    <w:lvl w:ilvl="5" w:tplc="04190005" w:tentative="1">
+      <w:start w:val="1"/>
+      <w:numFmt w:val="bullet"/>
+      <w:lvlText w:val=""/>
+      <w:lvlJc w:val="left"/>
+      <w:pPr>
+        <w:ind w:left="4320" w:hanging="360"/>
+      </w:pPr>
+      <w:rPr>
+        <w:rFonts w:ascii="Wingdings" w:hAnsi="Wingdings" w:hint="default"/>
+      </w:rPr>
+    </w:lvl>
+    <w:lvl w:ilvl="6" w:tplc="04190001" w:tentative="1">
+      <w:start w:val="1"/>
+      <w:numFmt w:val="bullet"/>
+      <w:lvlText w:val=""/>
+      <w:lvlJc w:val="left"/>
+      <w:pPr>
+        <w:ind w:left="5040" w:hanging="360"/>
+      </w:pPr>
+      <w:rPr>
+        <w:rFonts w:ascii="Symbol" w:hAnsi="Symbol" w:hint="default"/>
+      </w:rPr>
+    </w:lvl>
+    <w:lvl w:ilvl="7" w:tplc="04190003" w:tentative="1">
+      <w:start w:val="1"/>
+      <w:numFmt w:val="bullet"/>
+      <w:lvlText w:val="o"/>
+      <w:lvlJc w:val="left"/>
+      <w:pPr>
+        <w:ind w:left="5760" w:hanging="360"/>
+      </w:pPr>
+      <w:rPr>
+        <w:rFonts w:ascii="Courier New" w:hAnsi="Courier New" w:cs="Courier New" w:hint="default"/>
+      </w:rPr>
+    </w:lvl>
+    <w:lvl w:ilvl="8" w:tplc="04190005" w:tentative="1">
+      <w:start w:val="1"/>
+      <w:numFmt w:val="bullet"/>
+      <w:lvlText w:val=""/>
+      <w:lvlJc w:val="left"/>
+      <w:pPr>
+        <w:ind w:left="6480" w:hanging="360"/>
+      </w:pPr>
+      <w:rPr>
+        <w:rFonts w:ascii="Wingdings" w:hAnsi="Wingdings" w:hint="default"/>
+      </w:rPr>
+    </w:lvl>
+  </w:abstractNum>
+  <w:abstractNum w:abstractNumId="8" w15:restartNumberingAfterBreak="0">
+    <w:nsid w:val="5E8A316C"/>
+    <w:multiLevelType w:val="hybridMultilevel"/>
+    <w:tmpl w:val="7C3C72C6"/>
+    <w:lvl w:ilvl="0" w:tplc="04190001">
+      <w:start w:val="1"/>
+      <w:numFmt w:val="bullet"/>
+      <w:lvlText w:val=""/>
+      <w:lvlJc w:val="left"/>
+      <w:pPr>
+        <w:ind w:left="720" w:hanging="360"/>
+      </w:pPr>
+      <w:rPr>
+        <w:rFonts w:ascii="Symbol" w:hAnsi="Symbol" w:hint="default"/>
+      </w:rPr>
+    </w:lvl>
+    <w:lvl w:ilvl="1" w:tplc="04190003" w:tentative="1">
+      <w:start w:val="1"/>
+      <w:numFmt w:val="bullet"/>
+      <w:lvlText w:val="o"/>
+      <w:lvlJc w:val="left"/>
+      <w:pPr>
+        <w:ind w:left="1440" w:hanging="360"/>
+      </w:pPr>
+      <w:rPr>
+        <w:rFonts w:ascii="Courier New" w:hAnsi="Courier New" w:cs="Courier New" w:hint="default"/>
+      </w:rPr>
+    </w:lvl>
+    <w:lvl w:ilvl="2" w:tplc="04190005" w:tentative="1">
+      <w:start w:val="1"/>
+      <w:numFmt w:val="bullet"/>
+      <w:lvlText w:val=""/>
+      <w:lvlJc w:val="left"/>
+      <w:pPr>
+        <w:ind w:left="2160" w:hanging="360"/>
+      </w:pPr>
+      <w:rPr>
+        <w:rFonts w:ascii="Wingdings" w:hAnsi="Wingdings" w:hint="default"/>
+      </w:rPr>
+    </w:lvl>
+    <w:lvl w:ilvl="3" w:tplc="04190001" w:tentative="1">
+      <w:start w:val="1"/>
+      <w:numFmt w:val="bullet"/>
+      <w:lvlText w:val=""/>
+      <w:lvlJc w:val="left"/>
+      <w:pPr>
+        <w:ind w:left="2880" w:hanging="360"/>
+      </w:pPr>
+      <w:rPr>
+        <w:rFonts w:ascii="Symbol" w:hAnsi="Symbol" w:hint="default"/>
+      </w:rPr>
+    </w:lvl>
+    <w:lvl w:ilvl="4" w:tplc="04190003" w:tentative="1">
+      <w:start w:val="1"/>
+      <w:numFmt w:val="bullet"/>
+      <w:lvlText w:val="o"/>
+      <w:lvlJc w:val="left"/>
+      <w:pPr>
+        <w:ind w:left="3600" w:hanging="360"/>
+      </w:pPr>
+      <w:rPr>
+        <w:rFonts w:ascii="Courier New" w:hAnsi="Courier New" w:cs="Courier New" w:hint="default"/>
+      </w:rPr>
+    </w:lvl>
+    <w:lvl w:ilvl="5" w:tplc="04190005" w:tentative="1">
+      <w:start w:val="1"/>
+      <w:numFmt w:val="bullet"/>
+      <w:lvlText w:val=""/>
+      <w:lvlJc w:val="left"/>
+      <w:pPr>
+        <w:ind w:left="4320" w:hanging="360"/>
+      </w:pPr>
+      <w:rPr>
+        <w:rFonts w:ascii="Wingdings" w:hAnsi="Wingdings" w:hint="default"/>
+      </w:rPr>
+    </w:lvl>
+    <w:lvl w:ilvl="6" w:tplc="04190001" w:tentative="1">
+      <w:start w:val="1"/>
+      <w:numFmt w:val="bullet"/>
+      <w:lvlText w:val=""/>
+      <w:lvlJc w:val="left"/>
+      <w:pPr>
+        <w:ind w:left="5040" w:hanging="360"/>
+      </w:pPr>
+      <w:rPr>
+        <w:rFonts w:ascii="Symbol" w:hAnsi="Symbol" w:hint="default"/>
+      </w:rPr>
+    </w:lvl>
+    <w:lvl w:ilvl="7" w:tplc="04190003" w:tentative="1">
+      <w:start w:val="1"/>
+      <w:numFmt w:val="bullet"/>
+      <w:lvlText w:val="o"/>
+      <w:lvlJc w:val="left"/>
+      <w:pPr>
+        <w:ind w:left="5760" w:hanging="360"/>
+      </w:pPr>
+      <w:rPr>
+        <w:rFonts w:ascii="Courier New" w:hAnsi="Courier New" w:cs="Courier New" w:hint="default"/>
+      </w:rPr>
+    </w:lvl>
+    <w:lvl w:ilvl="8" w:tplc="04190005" w:tentative="1">
+      <w:start w:val="1"/>
+      <w:numFmt w:val="bullet"/>
+      <w:lvlText w:val=""/>
+      <w:lvlJc w:val="left"/>
+      <w:pPr>
+        <w:ind w:left="6480" w:hanging="360"/>
+      </w:pPr>
+      <w:rPr>
+        <w:rFonts w:ascii="Wingdings" w:hAnsi="Wingdings" w:hint="default"/>
+      </w:rPr>
+    </w:lvl>
+  </w:abstractNum>
+  <w:abstractNum w:abstractNumId="9" w15:restartNumberingAfterBreak="0">
+    <w:nsid w:val="638125D8"/>
+    <w:multiLevelType w:val="hybridMultilevel"/>
+    <w:tmpl w:val="0BECB6C8"/>
+    <w:lvl w:ilvl="0" w:tplc="04190001">
+      <w:start w:val="1"/>
+      <w:numFmt w:val="bullet"/>
+      <w:lvlText w:val=""/>
+      <w:lvlJc w:val="left"/>
+      <w:pPr>
+        <w:ind w:left="3600" w:hanging="360"/>
+      </w:pPr>
+      <w:rPr>
+        <w:rFonts w:ascii="Symbol" w:hAnsi="Symbol" w:hint="default"/>
+      </w:rPr>
+    </w:lvl>
+    <w:lvl w:ilvl="1" w:tplc="04190003" w:tentative="1">
+      <w:start w:val="1"/>
+      <w:numFmt w:val="bullet"/>
+      <w:lvlText w:val="o"/>
+      <w:lvlJc w:val="left"/>
+      <w:pPr>
+        <w:ind w:left="4320" w:hanging="360"/>
+      </w:pPr>
+      <w:rPr>
+        <w:rFonts w:ascii="Courier New" w:hAnsi="Courier New" w:cs="Courier New" w:hint="default"/>
+      </w:rPr>
+    </w:lvl>
+    <w:lvl w:ilvl="2" w:tplc="04190005" w:tentative="1">
+      <w:start w:val="1"/>
+      <w:numFmt w:val="bullet"/>
+      <w:lvlText w:val=""/>
+      <w:lvlJc w:val="left"/>
+      <w:pPr>
+        <w:ind w:left="5040" w:hanging="360"/>
+      </w:pPr>
+      <w:rPr>
+        <w:rFonts w:ascii="Wingdings" w:hAnsi="Wingdings" w:hint="default"/>
+      </w:rPr>
+    </w:lvl>
+    <w:lvl w:ilvl="3" w:tplc="04190001" w:tentative="1">
+      <w:start w:val="1"/>
+      <w:numFmt w:val="bullet"/>
+      <w:lvlText w:val=""/>
+      <w:lvlJc w:val="left"/>
+      <w:pPr>
+        <w:ind w:left="5760" w:hanging="360"/>
+      </w:pPr>
+      <w:rPr>
+        <w:rFonts w:ascii="Symbol" w:hAnsi="Symbol" w:hint="default"/>
+      </w:rPr>
+    </w:lvl>
+    <w:lvl w:ilvl="4" w:tplc="04190003" w:tentative="1">
+      <w:start w:val="1"/>
+      <w:numFmt w:val="bullet"/>
+      <w:lvlText w:val="o"/>
+      <w:lvlJc w:val="left"/>
+      <w:pPr>
+        <w:ind w:left="6480" w:hanging="360"/>
+      </w:pPr>
+      <w:rPr>
+        <w:rFonts w:ascii="Courier New" w:hAnsi="Courier New" w:cs="Courier New" w:hint="default"/>
+      </w:rPr>
+    </w:lvl>
+    <w:lvl w:ilvl="5" w:tplc="04190005" w:tentative="1">
+      <w:start w:val="1"/>
+      <w:numFmt w:val="bullet"/>
+      <w:lvlText w:val=""/>
+      <w:lvlJc w:val="left"/>
+      <w:pPr>
+        <w:ind w:left="7200" w:hanging="360"/>
+      </w:pPr>
+      <w:rPr>
+        <w:rFonts w:ascii="Wingdings" w:hAnsi="Wingdings" w:hint="default"/>
+      </w:rPr>
+    </w:lvl>
+    <w:lvl w:ilvl="6" w:tplc="04190001" w:tentative="1">
+      <w:start w:val="1"/>
+      <w:numFmt w:val="bullet"/>
+      <w:lvlText w:val=""/>
+      <w:lvlJc w:val="left"/>
+      <w:pPr>
+        <w:ind w:left="7920" w:hanging="360"/>
+      </w:pPr>
+      <w:rPr>
+        <w:rFonts w:ascii="Symbol" w:hAnsi="Symbol" w:hint="default"/>
+      </w:rPr>
+    </w:lvl>
+    <w:lvl w:ilvl="7" w:tplc="04190003" w:tentative="1">
+      <w:start w:val="1"/>
+      <w:numFmt w:val="bullet"/>
+      <w:lvlText w:val="o"/>
+      <w:lvlJc w:val="left"/>
+      <w:pPr>
+        <w:ind w:left="8640" w:hanging="360"/>
+      </w:pPr>
+      <w:rPr>
+        <w:rFonts w:ascii="Courier New" w:hAnsi="Courier New" w:cs="Courier New" w:hint="default"/>
+      </w:rPr>
+    </w:lvl>
+    <w:lvl w:ilvl="8" w:tplc="04190005" w:tentative="1">
+      <w:start w:val="1"/>
+      <w:numFmt w:val="bullet"/>
+      <w:lvlText w:val=""/>
+      <w:lvlJc w:val="left"/>
+      <w:pPr>
+        <w:ind w:left="9360" w:hanging="360"/>
+      </w:pPr>
+      <w:rPr>
+        <w:rFonts w:ascii="Wingdings" w:hAnsi="Wingdings" w:hint="default"/>
+      </w:rPr>
+    </w:lvl>
+  </w:abstractNum>
+  <w:abstractNum w:abstractNumId="10" w15:restartNumberingAfterBreak="0">
+    <w:nsid w:val="656A6E16"/>
+    <w:multiLevelType w:val="hybridMultilevel"/>
+    <w:tmpl w:val="1BB452DE"/>
+    <w:lvl w:ilvl="0" w:tplc="04190001">
+      <w:start w:val="1"/>
+      <w:numFmt w:val="bullet"/>
+      <w:lvlText w:val=""/>
+      <w:lvlJc w:val="left"/>
+      <w:pPr>
+        <w:ind w:left="720" w:hanging="360"/>
+      </w:pPr>
+      <w:rPr>
+        <w:rFonts w:ascii="Symbol" w:hAnsi="Symbol" w:hint="default"/>
+      </w:rPr>
+    </w:lvl>
+    <w:lvl w:ilvl="1" w:tplc="04190003" w:tentative="1">
+      <w:start w:val="1"/>
+      <w:numFmt w:val="bullet"/>
+      <w:lvlText w:val="o"/>
+      <w:lvlJc w:val="left"/>
+      <w:pPr>
+        <w:ind w:left="1440" w:hanging="360"/>
+      </w:pPr>
+      <w:rPr>
+        <w:rFonts w:ascii="Courier New" w:hAnsi="Courier New" w:cs="Courier New" w:hint="default"/>
+      </w:rPr>
+    </w:lvl>
+    <w:lvl w:ilvl="2" w:tplc="04190005" w:tentative="1">
+      <w:start w:val="1"/>
+      <w:numFmt w:val="bullet"/>
+      <w:lvlText w:val=""/>
+      <w:lvlJc w:val="left"/>
+      <w:pPr>
+        <w:ind w:left="2160" w:hanging="360"/>
+      </w:pPr>
+      <w:rPr>
+        <w:rFonts w:ascii="Wingdings" w:hAnsi="Wingdings" w:hint="default"/>
+      </w:rPr>
+    </w:lvl>
+    <w:lvl w:ilvl="3" w:tplc="04190001" w:tentative="1">
+      <w:start w:val="1"/>
+      <w:numFmt w:val="bullet"/>
+      <w:lvlText w:val=""/>
+      <w:lvlJc w:val="left"/>
+      <w:pPr>
+        <w:ind w:left="2880" w:hanging="360"/>
+      </w:pPr>
+      <w:rPr>
+        <w:rFonts w:ascii="Symbol" w:hAnsi="Symbol" w:hint="default"/>
+      </w:rPr>
+    </w:lvl>
+    <w:lvl w:ilvl="4" w:tplc="04190003" w:tentative="1">
+      <w:start w:val="1"/>
+      <w:numFmt w:val="bullet"/>
+      <w:lvlText w:val="o"/>
+      <w:lvlJc w:val="left"/>
+      <w:pPr>
+        <w:ind w:left="3600" w:hanging="360"/>
+      </w:pPr>
+      <w:rPr>
+        <w:rFonts w:ascii="Courier New" w:hAnsi="Courier New" w:cs="Courier New" w:hint="default"/>
+      </w:rPr>
+    </w:lvl>
+    <w:lvl w:ilvl="5" w:tplc="04190005" w:tentative="1">
+      <w:start w:val="1"/>
+      <w:numFmt w:val="bullet"/>
+      <w:lvlText w:val=""/>
+      <w:lvlJc w:val="left"/>
+      <w:pPr>
+        <w:ind w:left="4320" w:hanging="360"/>
+      </w:pPr>
+      <w:rPr>
+        <w:rFonts w:ascii="Wingdings" w:hAnsi="Wingdings" w:hint="default"/>
+      </w:rPr>
+    </w:lvl>
+    <w:lvl w:ilvl="6" w:tplc="04190001" w:tentative="1">
+      <w:start w:val="1"/>
+      <w:numFmt w:val="bullet"/>
+      <w:lvlText w:val=""/>
+      <w:lvlJc w:val="left"/>
+      <w:pPr>
+        <w:ind w:left="5040" w:hanging="360"/>
+      </w:pPr>
+      <w:rPr>
+        <w:rFonts w:ascii="Symbol" w:hAnsi="Symbol" w:hint="default"/>
+      </w:rPr>
+    </w:lvl>
+    <w:lvl w:ilvl="7" w:tplc="04190003" w:tentative="1">
+      <w:start w:val="1"/>
+      <w:numFmt w:val="bullet"/>
+      <w:lvlText w:val="o"/>
+      <w:lvlJc w:val="left"/>
+      <w:pPr>
+        <w:ind w:left="5760" w:hanging="360"/>
+      </w:pPr>
+      <w:rPr>
+        <w:rFonts w:ascii="Courier New" w:hAnsi="Courier New" w:cs="Courier New" w:hint="default"/>
+      </w:rPr>
+    </w:lvl>
+    <w:lvl w:ilvl="8" w:tplc="04190005" w:tentative="1">
+      <w:start w:val="1"/>
+      <w:numFmt w:val="bullet"/>
+      <w:lvlText w:val=""/>
+      <w:lvlJc w:val="left"/>
+      <w:pPr>
+        <w:ind w:left="6480" w:hanging="360"/>
+      </w:pPr>
+      <w:rPr>
+        <w:rFonts w:ascii="Wingdings" w:hAnsi="Wingdings" w:hint="default"/>
+      </w:rPr>
+    </w:lvl>
+  </w:abstractNum>
+  <w:abstractNum w:abstractNumId="11" w15:restartNumberingAfterBreak="0">
+    <w:nsid w:val="6F7D65EA"/>
+    <w:multiLevelType w:val="hybridMultilevel"/>
+    <w:tmpl w:val="36782130"/>
+    <w:lvl w:ilvl="0" w:tplc="04190001">
+      <w:start w:val="1"/>
+      <w:numFmt w:val="bullet"/>
+      <w:lvlText w:val=""/>
+      <w:lvlJc w:val="left"/>
+      <w:pPr>
+        <w:ind w:left="3600" w:hanging="360"/>
+      </w:pPr>
+      <w:rPr>
+        <w:rFonts w:ascii="Symbol" w:hAnsi="Symbol" w:hint="default"/>
+      </w:rPr>
+    </w:lvl>
+    <w:lvl w:ilvl="1" w:tplc="04190003" w:tentative="1">
+      <w:start w:val="1"/>
+      <w:numFmt w:val="bullet"/>
+      <w:lvlText w:val="o"/>
+      <w:lvlJc w:val="left"/>
+      <w:pPr>
+        <w:ind w:left="4320" w:hanging="360"/>
+      </w:pPr>
+      <w:rPr>
+        <w:rFonts w:ascii="Courier New" w:hAnsi="Courier New" w:cs="Courier New" w:hint="default"/>
+      </w:rPr>
+    </w:lvl>
+    <w:lvl w:ilvl="2" w:tplc="04190005" w:tentative="1">
+      <w:start w:val="1"/>
+      <w:numFmt w:val="bullet"/>
+      <w:lvlText w:val=""/>
+      <w:lvlJc w:val="left"/>
+      <w:pPr>
+        <w:ind w:left="5040" w:hanging="360"/>
+      </w:pPr>
+      <w:rPr>
+        <w:rFonts w:ascii="Wingdings" w:hAnsi="Wingdings" w:hint="default"/>
+      </w:rPr>
+    </w:lvl>
+    <w:lvl w:ilvl="3" w:tplc="04190001" w:tentative="1">
+      <w:start w:val="1"/>
+      <w:numFmt w:val="bullet"/>
+      <w:lvlText w:val=""/>
+      <w:lvlJc w:val="left"/>
+      <w:pPr>
+        <w:ind w:left="5760" w:hanging="360"/>
+      </w:pPr>
+      <w:rPr>
+        <w:rFonts w:ascii="Symbol" w:hAnsi="Symbol" w:hint="default"/>
+      </w:rPr>
+    </w:lvl>
+    <w:lvl w:ilvl="4" w:tplc="04190003" w:tentative="1">
+      <w:start w:val="1"/>
+      <w:numFmt w:val="bullet"/>
+      <w:lvlText w:val="o"/>
+      <w:lvlJc w:val="left"/>
+      <w:pPr>
+        <w:ind w:left="6480" w:hanging="360"/>
+      </w:pPr>
+      <w:rPr>
+        <w:rFonts w:ascii="Courier New" w:hAnsi="Courier New" w:cs="Courier New" w:hint="default"/>
+      </w:rPr>
+    </w:lvl>
+    <w:lvl w:ilvl="5" w:tplc="04190005" w:tentative="1">
+      <w:start w:val="1"/>
+      <w:numFmt w:val="bullet"/>
+      <w:lvlText w:val=""/>
+      <w:lvlJc w:val="left"/>
+      <w:pPr>
+        <w:ind w:left="7200" w:hanging="360"/>
+      </w:pPr>
+      <w:rPr>
+        <w:rFonts w:ascii="Wingdings" w:hAnsi="Wingdings" w:hint="default"/>
+      </w:rPr>
+    </w:lvl>
+    <w:lvl w:ilvl="6" w:tplc="04190001" w:tentative="1">
+      <w:start w:val="1"/>
+      <w:numFmt w:val="bullet"/>
+      <w:lvlText w:val=""/>
+      <w:lvlJc w:val="left"/>
+      <w:pPr>
+        <w:ind w:left="7920" w:hanging="360"/>
+      </w:pPr>
+      <w:rPr>
+        <w:rFonts w:ascii="Symbol" w:hAnsi="Symbol" w:hint="default"/>
+      </w:rPr>
+    </w:lvl>
+    <w:lvl w:ilvl="7" w:tplc="04190003" w:tentative="1">
+      <w:start w:val="1"/>
+      <w:numFmt w:val="bullet"/>
+      <w:lvlText w:val="o"/>
+      <w:lvlJc w:val="left"/>
+      <w:pPr>
+        <w:ind w:left="8640" w:hanging="360"/>
+      </w:pPr>
+      <w:rPr>
+        <w:rFonts w:ascii="Courier New" w:hAnsi="Courier New" w:cs="Courier New" w:hint="default"/>
+      </w:rPr>
+    </w:lvl>
+    <w:lvl w:ilvl="8" w:tplc="04190005" w:tentative="1">
+      <w:start w:val="1"/>
+      <w:numFmt w:val="bullet"/>
+      <w:lvlText w:val=""/>
+      <w:lvlJc w:val="left"/>
+      <w:pPr>
+        <w:ind w:left="9360" w:hanging="360"/>
+      </w:pPr>
+      <w:rPr>
+        <w:rFonts w:ascii="Wingdings" w:hAnsi="Wingdings" w:hint="default"/>
+      </w:rPr>
+    </w:lvl>
+  </w:abstractNum>
+  <w:abstractNum w:abstractNumId="12" w15:restartNumberingAfterBreak="0">
+    <w:nsid w:val="73A25B2D"/>
+    <w:multiLevelType w:val="hybridMultilevel"/>
+    <w:tmpl w:val="358A4E70"/>
     <w:lvl w:ilvl="0" w:tplc="04190001">
       <w:start w:val="1"/>
       <w:numFmt w:val="bullet"/>
@@ -4377,7 +7146,7 @@
     <w:abstractNumId w:val="0"/>
   </w:num>
   <w:num w:numId="3">
-    <w:abstractNumId w:val="4"/>
+    <w:abstractNumId w:val="6"/>
   </w:num>
   <w:num w:numId="4">
     <w:abstractNumId w:val="2"/>
@@ -4386,7 +7155,28 @@
     <w:abstractNumId w:val="3"/>
   </w:num>
   <w:num w:numId="6">
+    <w:abstractNumId w:val="7"/>
+  </w:num>
+  <w:num w:numId="7">
+    <w:abstractNumId w:val="11"/>
+  </w:num>
+  <w:num w:numId="8">
+    <w:abstractNumId w:val="9"/>
+  </w:num>
+  <w:num w:numId="9">
+    <w:abstractNumId w:val="10"/>
+  </w:num>
+  <w:num w:numId="10">
+    <w:abstractNumId w:val="8"/>
+  </w:num>
+  <w:num w:numId="11">
     <w:abstractNumId w:val="5"/>
+  </w:num>
+  <w:num w:numId="12">
+    <w:abstractNumId w:val="4"/>
+  </w:num>
+  <w:num w:numId="13">
+    <w:abstractNumId w:val="12"/>
   </w:num>
 </w:numbering>
 </file>
@@ -5145,6 +7935,22 @@
       <w:shd w:val="clear" w:color="auto" w:fill="E1DFDD"/>
     </w:rPr>
   </w:style>
+  <w:style w:type="paragraph" w:styleId="a9">
+    <w:name w:val="No Spacing"/>
+    <w:uiPriority w:val="1"/>
+    <w:qFormat/>
+    <w:rsid w:val="00C17011"/>
+    <w:pPr>
+      <w:widowControl w:val="0"/>
+      <w:autoSpaceDE w:val="0"/>
+      <w:autoSpaceDN w:val="0"/>
+      <w:spacing w:after="0" w:line="240" w:lineRule="auto"/>
+    </w:pPr>
+    <w:rPr>
+      <w:rFonts w:ascii="Times New Roman" w:eastAsia="Georgia" w:hAnsi="Times New Roman" w:cs="Georgia"/>
+      <w:sz w:val="28"/>
+    </w:rPr>
+  </w:style>
 </w:styles>
 </file>
 

</xml_diff>